<commit_message>
use env in build
</commit_message>
<xml_diff>
--- a/infra/Pipeline Design.docx
+++ b/infra/Pipeline Design.docx
@@ -1275,6 +1275,11 @@
           <w:ilvl w:val="1"/>
           <w:numId w:val="6"/>
         </w:numPr>
+        <w:rPr>
+          <w:rStyle w:val="Hyperlink"/>
+          <w:color w:val="auto"/>
+          <w:u w:val="none"/>
+        </w:rPr>
       </w:pPr>
       <w:hyperlink r:id="rId7" w:history="1">
         <w:r>
@@ -1284,6 +1289,38 @@
           <w:t>http://dev-registry:55000/v2/_catalog</w:t>
         </w:r>
       </w:hyperlink>
+    </w:p>
+    <w:p>
+      <w:pPr>
+        <w:pStyle w:val="ListParagraph"/>
+        <w:numPr>
+          <w:ilvl w:val="1"/>
+          <w:numId w:val="6"/>
+        </w:numPr>
+      </w:pPr>
+      <w:r>
+        <w:fldChar w:fldCharType="begin"/>
+      </w:r>
+      <w:r>
+        <w:instrText xml:space="preserve"> HYPERLINK "http://localhost:55000/v2/gen/tags/list" </w:instrText>
+      </w:r>
+      <w:r>
+        <w:fldChar w:fldCharType="separate"/>
+      </w:r>
+      <w:r>
+        <w:rPr>
+          <w:rStyle w:val="Hyperlink"/>
+        </w:rPr>
+        <w:t>http://localhost:55000/v2/gen/tags/list</w:t>
+      </w:r>
+      <w:r>
+        <w:rPr>
+          <w:rStyle w:val="Hyperlink"/>
+        </w:rPr>
+        <w:fldChar w:fldCharType="end"/>
+      </w:r>
+      <w:bookmarkStart w:id="1" w:name="_GoBack"/>
+      <w:bookmarkEnd w:id="1"/>
     </w:p>
     <w:p>
       <w:pPr>
@@ -1343,14 +1380,14 @@
           <w:b/>
         </w:rPr>
       </w:pPr>
-      <w:bookmarkStart w:id="1" w:name="_Toc36495101"/>
+      <w:bookmarkStart w:id="2" w:name="_Toc36495101"/>
       <w:r>
         <w:rPr>
           <w:rStyle w:val="Heading1Char"/>
         </w:rPr>
         <w:t>CI/CD Setup Summary</w:t>
       </w:r>
-      <w:bookmarkEnd w:id="1"/>
+      <w:bookmarkEnd w:id="2"/>
       <w:r>
         <w:rPr>
           <w:b/>
@@ -1546,12 +1583,14 @@
           <w:color w:val="BFBFBF" w:themeColor="background1" w:themeShade="BF"/>
         </w:rPr>
       </w:pPr>
+      <w:proofErr w:type="spellStart"/>
       <w:r>
         <w:rPr>
           <w:color w:val="BFBFBF" w:themeColor="background1" w:themeShade="BF"/>
         </w:rPr>
         <w:t>GitLab</w:t>
       </w:r>
+      <w:proofErr w:type="spellEnd"/>
       <w:r>
         <w:rPr>
           <w:color w:val="BFBFBF" w:themeColor="background1" w:themeShade="BF"/>
@@ -1562,8 +1601,16 @@
         <w:rPr>
           <w:color w:val="BFBFBF" w:themeColor="background1" w:themeShade="BF"/>
         </w:rPr>
-        <w:t>– infra\gitlab</w:t>
-      </w:r>
+        <w:t>– infra\</w:t>
+      </w:r>
+      <w:proofErr w:type="spellStart"/>
+      <w:r>
+        <w:rPr>
+          <w:color w:val="BFBFBF" w:themeColor="background1" w:themeShade="BF"/>
+        </w:rPr>
+        <w:t>gitlab</w:t>
+      </w:r>
+      <w:proofErr w:type="spellEnd"/>
     </w:p>
     <w:p>
       <w:pPr>
@@ -1582,6 +1629,7 @@
       <w:r>
         <w:t>infra\</w:t>
       </w:r>
+      <w:proofErr w:type="spellStart"/>
       <w:r>
         <w:t>t</w:t>
       </w:r>
@@ -1594,6 +1642,7 @@
       <w:r>
         <w:t>ity</w:t>
       </w:r>
+      <w:proofErr w:type="spellEnd"/>
       <w:r>
         <w:t xml:space="preserve"> – </w:t>
       </w:r>
@@ -1607,7 +1656,21 @@
         <w:rPr>
           <w:sz w:val="20"/>
         </w:rPr>
-        <w:t xml:space="preserve"> compose file includes docker integration and CLI</w:t>
+        <w:t xml:space="preserve"> compose file includes </w:t>
+      </w:r>
+      <w:proofErr w:type="spellStart"/>
+      <w:r>
+        <w:rPr>
+          <w:sz w:val="20"/>
+        </w:rPr>
+        <w:t>docker</w:t>
+      </w:r>
+      <w:proofErr w:type="spellEnd"/>
+      <w:r>
+        <w:rPr>
+          <w:sz w:val="20"/>
+        </w:rPr>
+        <w:t xml:space="preserve"> integration and CLI</w:t>
       </w:r>
     </w:p>
     <w:p>
@@ -1625,8 +1688,16 @@
         <w:rPr>
           <w:color w:val="BFBFBF" w:themeColor="background1" w:themeShade="BF"/>
         </w:rPr>
-        <w:t>Jenkins - infra\jenkins</w:t>
-      </w:r>
+        <w:t>Jenkins - infra\</w:t>
+      </w:r>
+      <w:proofErr w:type="spellStart"/>
+      <w:r>
+        <w:rPr>
+          <w:color w:val="BFBFBF" w:themeColor="background1" w:themeShade="BF"/>
+        </w:rPr>
+        <w:t>jenkins</w:t>
+      </w:r>
+      <w:proofErr w:type="spellEnd"/>
     </w:p>
     <w:p>
       <w:pPr>
@@ -1670,8 +1741,13 @@
         </w:numPr>
       </w:pPr>
       <w:r>
-        <w:t>Sonalysts BitBucket</w:t>
-      </w:r>
+        <w:t xml:space="preserve">Sonalysts </w:t>
+      </w:r>
+      <w:proofErr w:type="spellStart"/>
+      <w:r>
+        <w:t>BitBucket</w:t>
+      </w:r>
+      <w:proofErr w:type="spellEnd"/>
       <w:r>
         <w:t xml:space="preserve"> (IT provides Account, Space and Master Repo created by DevOps)</w:t>
       </w:r>
@@ -1718,7 +1794,15 @@
         <w:t xml:space="preserve">Traditional App: </w:t>
       </w:r>
       <w:r>
-        <w:t xml:space="preserve">Write IaaC, </w:t>
+        <w:t xml:space="preserve">Write </w:t>
+      </w:r>
+      <w:proofErr w:type="spellStart"/>
+      <w:r>
+        <w:t>IaaC</w:t>
+      </w:r>
+      <w:proofErr w:type="spellEnd"/>
+      <w:r>
+        <w:t xml:space="preserve">, </w:t>
       </w:r>
       <w:r>
         <w:t>Build, Test</w:t>
@@ -1769,7 +1853,23 @@
         <w:t xml:space="preserve">artifacts, </w:t>
       </w:r>
       <w:r>
-        <w:t>for example: MSBUILD (.sln and csproj) or Maven (Java and packages)</w:t>
+        <w:t>for example: MSBUILD (.</w:t>
+      </w:r>
+      <w:proofErr w:type="spellStart"/>
+      <w:r>
+        <w:t>sln</w:t>
+      </w:r>
+      <w:proofErr w:type="spellEnd"/>
+      <w:r>
+        <w:t xml:space="preserve"> and </w:t>
+      </w:r>
+      <w:proofErr w:type="spellStart"/>
+      <w:r>
+        <w:t>csproj</w:t>
+      </w:r>
+      <w:proofErr w:type="spellEnd"/>
+      <w:r>
+        <w:t>) or Maven (Java and packages)</w:t>
       </w:r>
     </w:p>
     <w:p>
@@ -1810,7 +1910,7 @@
       <w:r>
         <w:t>Dumb Build Agents</w:t>
       </w:r>
-      <w:bookmarkStart w:id="2" w:name="_Toc36494317"/>
+      <w:bookmarkStart w:id="3" w:name="_Toc36494317"/>
     </w:p>
     <w:p>
       <w:pPr>
@@ -1824,7 +1924,7 @@
           <w:u w:val="single"/>
         </w:rPr>
       </w:pPr>
-      <w:bookmarkStart w:id="3" w:name="_Toc36495108"/>
+      <w:bookmarkStart w:id="4" w:name="_Toc36495108"/>
       <w:r>
         <w:rPr>
           <w:i/>
@@ -1832,9 +1932,9 @@
         </w:rPr>
         <w:t>Example CI Script: Docker</w:t>
       </w:r>
-      <w:bookmarkEnd w:id="2"/>
-    </w:p>
-    <w:bookmarkEnd w:id="3"/>
+      <w:bookmarkEnd w:id="3"/>
+    </w:p>
+    <w:bookmarkEnd w:id="4"/>
     <w:p>
       <w:pPr>
         <w:pStyle w:val="ListParagraph"/>
@@ -1850,7 +1950,21 @@
         <w:rPr>
           <w:color w:val="BFBFBF" w:themeColor="background1" w:themeShade="BF"/>
         </w:rPr>
-        <w:t>Runtime Container = Prepublished running in container</w:t>
+        <w:t xml:space="preserve">Runtime Container = </w:t>
+      </w:r>
+      <w:proofErr w:type="spellStart"/>
+      <w:r>
+        <w:rPr>
+          <w:color w:val="BFBFBF" w:themeColor="background1" w:themeShade="BF"/>
+        </w:rPr>
+        <w:t>Prepublished</w:t>
+      </w:r>
+      <w:proofErr w:type="spellEnd"/>
+      <w:r>
+        <w:rPr>
+          <w:color w:val="BFBFBF" w:themeColor="background1" w:themeShade="BF"/>
+        </w:rPr>
+        <w:t xml:space="preserve"> running in container</w:t>
       </w:r>
     </w:p>
     <w:p>
@@ -1922,6 +2036,7 @@
         </w:numPr>
       </w:pPr>
       <w:r>
+        <w:lastRenderedPageBreak/>
         <w:t xml:space="preserve">Generate an </w:t>
       </w:r>
       <w:r>
@@ -1948,7 +2063,6 @@
           <w:i/>
           <w:u w:val="single"/>
         </w:rPr>
-        <w:lastRenderedPageBreak/>
         <w:fldChar w:fldCharType="begin"/>
       </w:r>
       <w:r>
@@ -2067,8 +2181,8 @@
       <w:pPr>
         <w:pStyle w:val="Heading2"/>
       </w:pPr>
-      <w:bookmarkStart w:id="4" w:name="_Ref36486873"/>
-      <w:bookmarkStart w:id="5" w:name="_Toc36495102"/>
+      <w:bookmarkStart w:id="5" w:name="_Ref36486873"/>
+      <w:bookmarkStart w:id="6" w:name="_Toc36495102"/>
       <w:r>
         <w:t xml:space="preserve">Infrastructure - </w:t>
       </w:r>
@@ -2078,8 +2192,8 @@
       <w:r>
         <w:t xml:space="preserve"> Overview</w:t>
       </w:r>
-      <w:bookmarkEnd w:id="4"/>
       <w:bookmarkEnd w:id="5"/>
+      <w:bookmarkEnd w:id="6"/>
     </w:p>
     <w:p>
       <w:pPr>
@@ -2133,8 +2247,21 @@
           <w:numId w:val="4"/>
         </w:numPr>
       </w:pPr>
-      <w:r>
-        <w:t>aspnetcore-generator-api\infra\registry</w:t>
+      <w:proofErr w:type="spellStart"/>
+      <w:r>
+        <w:t>aspnetcore</w:t>
+      </w:r>
+      <w:proofErr w:type="spellEnd"/>
+      <w:r>
+        <w:t>-generator-</w:t>
+      </w:r>
+      <w:proofErr w:type="spellStart"/>
+      <w:r>
+        <w:t>api</w:t>
+      </w:r>
+      <w:proofErr w:type="spellEnd"/>
+      <w:r>
+        <w:t>\infra\registry</w:t>
       </w:r>
     </w:p>
     <w:p>
@@ -2152,6 +2279,7 @@
           <w:szCs w:val="20"/>
         </w:rPr>
       </w:pPr>
+      <w:proofErr w:type="spellStart"/>
       <w:r>
         <w:rPr>
           <w:rFonts w:ascii="Consolas" w:eastAsia="Times New Roman" w:hAnsi="Consolas" w:cs="Courier New"/>
@@ -2160,8 +2288,9 @@
           <w:sz w:val="20"/>
           <w:szCs w:val="20"/>
         </w:rPr>
-        <w:t>docker-compose up</w:t>
-      </w:r>
+        <w:t>docker</w:t>
+      </w:r>
+      <w:proofErr w:type="spellEnd"/>
       <w:r>
         <w:rPr>
           <w:rFonts w:ascii="Consolas" w:eastAsia="Times New Roman" w:hAnsi="Consolas" w:cs="Courier New"/>
@@ -2170,164 +2299,9 @@
           <w:sz w:val="20"/>
           <w:szCs w:val="20"/>
         </w:rPr>
-        <w:t xml:space="preserve"> -d</w:t>
-      </w:r>
-    </w:p>
-    <w:p>
-      <w:pPr>
-        <w:pStyle w:val="ListParagraph"/>
-        <w:numPr>
-          <w:ilvl w:val="0"/>
-          <w:numId w:val="4"/>
-        </w:numPr>
-      </w:pPr>
-      <w:r>
-        <w:t xml:space="preserve">Add Alias for registry to DNS or HOSTs file: </w:t>
-      </w:r>
-      <w:r>
-        <w:rPr>
-          <w:i/>
-          <w:u w:val="single"/>
-        </w:rPr>
-        <w:t>dev-registry</w:t>
-      </w:r>
-    </w:p>
-    <w:p>
-      <w:pPr>
-        <w:pStyle w:val="ListParagraph"/>
-        <w:numPr>
-          <w:ilvl w:val="0"/>
-          <w:numId w:val="4"/>
-        </w:numPr>
-      </w:pPr>
-      <w:r>
-        <w:fldChar w:fldCharType="begin"/>
-      </w:r>
-      <w:r>
-        <w:instrText xml:space="preserve"> REF _Ref36487797 \h  \* MERGEFORMAT </w:instrText>
-      </w:r>
-      <w:r>
-        <w:fldChar w:fldCharType="separate"/>
-      </w:r>
-      <w:r>
-        <w:t>Docker Daemon - Register Insecure Registry:</w:t>
-      </w:r>
-      <w:r>
-        <w:fldChar w:fldCharType="end"/>
-      </w:r>
-    </w:p>
-    <w:p>
-      <w:pPr>
-        <w:pStyle w:val="ListParagraph"/>
-        <w:numPr>
-          <w:ilvl w:val="0"/>
-          <w:numId w:val="4"/>
-        </w:numPr>
-      </w:pPr>
-      <w:r>
-        <w:fldChar w:fldCharType="begin"/>
-      </w:r>
-      <w:r>
-        <w:instrText xml:space="preserve"> REF _Ref36487726 \h </w:instrText>
-      </w:r>
-      <w:r>
-        <w:fldChar w:fldCharType="separate"/>
-      </w:r>
-      <w:r>
-        <w:t>Docker Registry – Push to Registry and tag with build number:</w:t>
-      </w:r>
-      <w:r>
-        <w:fldChar w:fldCharType="end"/>
-      </w:r>
-    </w:p>
-    <w:p>
-      <w:pPr>
-        <w:pStyle w:val="Heading2"/>
-      </w:pPr>
-      <w:bookmarkStart w:id="6" w:name="_Ref36487954"/>
-      <w:bookmarkStart w:id="7" w:name="_Toc36495103"/>
-      <w:r>
-        <w:t>Infrastructure</w:t>
-      </w:r>
-      <w:r>
-        <w:t xml:space="preserve"> </w:t>
-      </w:r>
-      <w:r>
-        <w:t>– CI Server</w:t>
-      </w:r>
-      <w:r>
-        <w:t xml:space="preserve"> </w:t>
-      </w:r>
-      <w:r>
-        <w:t>Overview</w:t>
-      </w:r>
-      <w:bookmarkEnd w:id="6"/>
-      <w:bookmarkEnd w:id="7"/>
-    </w:p>
-    <w:p>
-      <w:pPr>
-        <w:pStyle w:val="ListParagraph"/>
-        <w:numPr>
-          <w:ilvl w:val="0"/>
-          <w:numId w:val="14"/>
-        </w:numPr>
-      </w:pPr>
-      <w:r>
-        <w:t>Pick a CI Server (infra\gitlab, infra\teamcity or infra\jenkins)</w:t>
-      </w:r>
-    </w:p>
-    <w:p>
-      <w:pPr>
-        <w:pStyle w:val="ListParagraph"/>
-        <w:numPr>
-          <w:ilvl w:val="0"/>
-          <w:numId w:val="14"/>
-        </w:numPr>
-      </w:pPr>
-      <w:r>
-        <w:t xml:space="preserve">Setup and Deploy - </w:t>
-      </w:r>
-      <w:r>
-        <w:t xml:space="preserve">Run </w:t>
-      </w:r>
-      <w:r>
-        <w:t>r</w:t>
-      </w:r>
-      <w:r>
-        <w:t xml:space="preserve">ocker </w:t>
-      </w:r>
-      <w:r>
-        <w:t>file</w:t>
-      </w:r>
-      <w:r>
-        <w:t xml:space="preserve"> in detached mode:</w:t>
-      </w:r>
-    </w:p>
-    <w:p>
-      <w:pPr>
-        <w:pStyle w:val="ListParagraph"/>
-        <w:numPr>
-          <w:ilvl w:val="1"/>
-          <w:numId w:val="14"/>
-        </w:numPr>
-      </w:pPr>
-      <w:r>
-        <w:t xml:space="preserve">See </w:t>
-      </w:r>
-      <w:r>
-        <w:t>\infra\</w:t>
-      </w:r>
-      <w:r>
-        <w:t>teamcity</w:t>
-      </w:r>
-    </w:p>
-    <w:p>
-      <w:pPr>
-        <w:pStyle w:val="ListParagraph"/>
-        <w:numPr>
-          <w:ilvl w:val="1"/>
-          <w:numId w:val="14"/>
-        </w:numPr>
+        <w:t>-compose up</w:t>
+      </w:r>
+      <w:r>
         <w:rPr>
           <w:rFonts w:ascii="Consolas" w:eastAsia="Times New Roman" w:hAnsi="Consolas" w:cs="Courier New"/>
           <w:color w:val="000000"/>
@@ -2335,8 +2309,190 @@
           <w:sz w:val="20"/>
           <w:szCs w:val="20"/>
         </w:rPr>
-      </w:pPr>
-      <w:r>
+        <w:t xml:space="preserve"> -d</w:t>
+      </w:r>
+    </w:p>
+    <w:p>
+      <w:pPr>
+        <w:pStyle w:val="ListParagraph"/>
+        <w:numPr>
+          <w:ilvl w:val="0"/>
+          <w:numId w:val="4"/>
+        </w:numPr>
+      </w:pPr>
+      <w:r>
+        <w:t xml:space="preserve">Add Alias for registry to DNS or HOSTs file: </w:t>
+      </w:r>
+      <w:r>
+        <w:rPr>
+          <w:i/>
+          <w:u w:val="single"/>
+        </w:rPr>
+        <w:t>dev-registry</w:t>
+      </w:r>
+    </w:p>
+    <w:p>
+      <w:pPr>
+        <w:pStyle w:val="ListParagraph"/>
+        <w:numPr>
+          <w:ilvl w:val="0"/>
+          <w:numId w:val="4"/>
+        </w:numPr>
+      </w:pPr>
+      <w:r>
+        <w:fldChar w:fldCharType="begin"/>
+      </w:r>
+      <w:r>
+        <w:instrText xml:space="preserve"> REF _Ref36487797 \h  \* MERGEFORMAT </w:instrText>
+      </w:r>
+      <w:r>
+        <w:fldChar w:fldCharType="separate"/>
+      </w:r>
+      <w:r>
+        <w:t>Docker Daemon - Register Insecure Registry:</w:t>
+      </w:r>
+      <w:r>
+        <w:fldChar w:fldCharType="end"/>
+      </w:r>
+    </w:p>
+    <w:p>
+      <w:pPr>
+        <w:pStyle w:val="ListParagraph"/>
+        <w:numPr>
+          <w:ilvl w:val="0"/>
+          <w:numId w:val="4"/>
+        </w:numPr>
+      </w:pPr>
+      <w:r>
+        <w:fldChar w:fldCharType="begin"/>
+      </w:r>
+      <w:r>
+        <w:instrText xml:space="preserve"> REF _Ref36487726 \h </w:instrText>
+      </w:r>
+      <w:r>
+        <w:fldChar w:fldCharType="separate"/>
+      </w:r>
+      <w:r>
+        <w:t>Docker Registry – Push to Registry and tag with build number:</w:t>
+      </w:r>
+      <w:r>
+        <w:fldChar w:fldCharType="end"/>
+      </w:r>
+    </w:p>
+    <w:p>
+      <w:pPr>
+        <w:pStyle w:val="Heading2"/>
+      </w:pPr>
+      <w:bookmarkStart w:id="7" w:name="_Ref36487954"/>
+      <w:bookmarkStart w:id="8" w:name="_Toc36495103"/>
+      <w:r>
+        <w:t>Infrastructure</w:t>
+      </w:r>
+      <w:r>
+        <w:t xml:space="preserve"> </w:t>
+      </w:r>
+      <w:r>
+        <w:t>– CI Server</w:t>
+      </w:r>
+      <w:r>
+        <w:t xml:space="preserve"> </w:t>
+      </w:r>
+      <w:r>
+        <w:t>Overview</w:t>
+      </w:r>
+      <w:bookmarkEnd w:id="7"/>
+      <w:bookmarkEnd w:id="8"/>
+    </w:p>
+    <w:p>
+      <w:pPr>
+        <w:pStyle w:val="ListParagraph"/>
+        <w:numPr>
+          <w:ilvl w:val="0"/>
+          <w:numId w:val="14"/>
+        </w:numPr>
+      </w:pPr>
+      <w:r>
+        <w:t>Pick a CI Server (infra\</w:t>
+      </w:r>
+      <w:proofErr w:type="spellStart"/>
+      <w:r>
+        <w:t>gitlab</w:t>
+      </w:r>
+      <w:proofErr w:type="spellEnd"/>
+      <w:r>
+        <w:t>, infra\</w:t>
+      </w:r>
+      <w:proofErr w:type="spellStart"/>
+      <w:r>
+        <w:t>teamcity</w:t>
+      </w:r>
+      <w:proofErr w:type="spellEnd"/>
+      <w:r>
+        <w:t xml:space="preserve"> or infra\</w:t>
+      </w:r>
+      <w:proofErr w:type="spellStart"/>
+      <w:r>
+        <w:t>jenkins</w:t>
+      </w:r>
+      <w:proofErr w:type="spellEnd"/>
+      <w:r>
+        <w:t>)</w:t>
+      </w:r>
+    </w:p>
+    <w:p>
+      <w:pPr>
+        <w:pStyle w:val="ListParagraph"/>
+        <w:numPr>
+          <w:ilvl w:val="0"/>
+          <w:numId w:val="14"/>
+        </w:numPr>
+      </w:pPr>
+      <w:r>
+        <w:t xml:space="preserve">Setup and Deploy - </w:t>
+      </w:r>
+      <w:r>
+        <w:t xml:space="preserve">Run </w:t>
+      </w:r>
+      <w:r>
+        <w:t>r</w:t>
+      </w:r>
+      <w:r>
+        <w:t xml:space="preserve">ocker </w:t>
+      </w:r>
+      <w:r>
+        <w:t>file</w:t>
+      </w:r>
+      <w:r>
+        <w:t xml:space="preserve"> in detached mode:</w:t>
+      </w:r>
+    </w:p>
+    <w:p>
+      <w:pPr>
+        <w:pStyle w:val="ListParagraph"/>
+        <w:numPr>
+          <w:ilvl w:val="1"/>
+          <w:numId w:val="14"/>
+        </w:numPr>
+      </w:pPr>
+      <w:r>
+        <w:t xml:space="preserve">See </w:t>
+      </w:r>
+      <w:r>
+        <w:t>\infra\</w:t>
+      </w:r>
+      <w:proofErr w:type="spellStart"/>
+      <w:r>
+        <w:t>teamcity</w:t>
+      </w:r>
+      <w:proofErr w:type="spellEnd"/>
+    </w:p>
+    <w:p>
+      <w:pPr>
+        <w:pStyle w:val="ListParagraph"/>
+        <w:numPr>
+          <w:ilvl w:val="1"/>
+          <w:numId w:val="14"/>
+        </w:numPr>
         <w:rPr>
           <w:rFonts w:ascii="Consolas" w:eastAsia="Times New Roman" w:hAnsi="Consolas" w:cs="Courier New"/>
           <w:color w:val="000000"/>
@@ -2344,8 +2500,8 @@
           <w:sz w:val="20"/>
           <w:szCs w:val="20"/>
         </w:rPr>
-        <w:t>docker-compose up</w:t>
-      </w:r>
+      </w:pPr>
+      <w:proofErr w:type="spellStart"/>
       <w:r>
         <w:rPr>
           <w:rFonts w:ascii="Consolas" w:eastAsia="Times New Roman" w:hAnsi="Consolas" w:cs="Courier New"/>
@@ -2354,6 +2510,27 @@
           <w:sz w:val="20"/>
           <w:szCs w:val="20"/>
         </w:rPr>
+        <w:t>docker</w:t>
+      </w:r>
+      <w:proofErr w:type="spellEnd"/>
+      <w:r>
+        <w:rPr>
+          <w:rFonts w:ascii="Consolas" w:eastAsia="Times New Roman" w:hAnsi="Consolas" w:cs="Courier New"/>
+          <w:color w:val="000000"/>
+          <w:spacing w:val="-1"/>
+          <w:sz w:val="20"/>
+          <w:szCs w:val="20"/>
+        </w:rPr>
+        <w:t>-compose up</w:t>
+      </w:r>
+      <w:r>
+        <w:rPr>
+          <w:rFonts w:ascii="Consolas" w:eastAsia="Times New Roman" w:hAnsi="Consolas" w:cs="Courier New"/>
+          <w:color w:val="000000"/>
+          <w:spacing w:val="-1"/>
+          <w:sz w:val="20"/>
+          <w:szCs w:val="20"/>
+        </w:rPr>
         <w:t xml:space="preserve"> -d</w:t>
       </w:r>
     </w:p>
@@ -2389,8 +2566,8 @@
       <w:pPr>
         <w:pStyle w:val="Heading2"/>
       </w:pPr>
-      <w:bookmarkStart w:id="8" w:name="_Ref36487726"/>
-      <w:bookmarkStart w:id="9" w:name="_Toc36495104"/>
+      <w:bookmarkStart w:id="9" w:name="_Ref36487726"/>
+      <w:bookmarkStart w:id="10" w:name="_Toc36495104"/>
     </w:p>
     <w:p>
       <w:pPr>
@@ -2428,8 +2605,33 @@
           <w:i/>
           <w:iCs/>
         </w:rPr>
-        <w:t>d \aspnetcore-generator-api</w:t>
-      </w:r>
+        <w:t>d \</w:t>
+      </w:r>
+      <w:proofErr w:type="spellStart"/>
+      <w:r>
+        <w:rPr>
+          <w:i/>
+          <w:iCs/>
+        </w:rPr>
+        <w:t>aspnetcore</w:t>
+      </w:r>
+      <w:proofErr w:type="spellEnd"/>
+      <w:r>
+        <w:rPr>
+          <w:i/>
+          <w:iCs/>
+        </w:rPr>
+        <w:t>-generator-</w:t>
+      </w:r>
+      <w:proofErr w:type="spellStart"/>
+      <w:r>
+        <w:rPr>
+          <w:i/>
+          <w:iCs/>
+        </w:rPr>
+        <w:t>api</w:t>
+      </w:r>
+      <w:proofErr w:type="spellEnd"/>
     </w:p>
     <w:p>
       <w:pPr>
@@ -2440,12 +2642,23 @@
         </w:numPr>
         <w:ind w:left="1080"/>
       </w:pPr>
+      <w:proofErr w:type="spellStart"/>
+      <w:proofErr w:type="gramStart"/>
       <w:r>
         <w:rPr>
           <w:i/>
           <w:iCs/>
         </w:rPr>
-        <w:t>docker build -t testing .</w:t>
+        <w:t>docker</w:t>
+      </w:r>
+      <w:proofErr w:type="spellEnd"/>
+      <w:proofErr w:type="gramEnd"/>
+      <w:r>
+        <w:rPr>
+          <w:i/>
+          <w:iCs/>
+        </w:rPr>
+        <w:t xml:space="preserve"> build -t testing .</w:t>
       </w:r>
     </w:p>
     <w:p>
@@ -2457,12 +2670,37 @@
         </w:numPr>
         <w:ind w:left="1080"/>
       </w:pPr>
+      <w:proofErr w:type="spellStart"/>
       <w:r>
         <w:rPr>
           <w:i/>
           <w:iCs/>
         </w:rPr>
-        <w:t>docker run –rm –it –p 8080:80 testing</w:t>
+        <w:t>docker</w:t>
+      </w:r>
+      <w:proofErr w:type="spellEnd"/>
+      <w:r>
+        <w:rPr>
+          <w:i/>
+          <w:iCs/>
+        </w:rPr>
+        <w:t xml:space="preserve"> run –</w:t>
+      </w:r>
+      <w:proofErr w:type="spellStart"/>
+      <w:r>
+        <w:rPr>
+          <w:i/>
+          <w:iCs/>
+        </w:rPr>
+        <w:t>rm</w:t>
+      </w:r>
+      <w:proofErr w:type="spellEnd"/>
+      <w:r>
+        <w:rPr>
+          <w:i/>
+          <w:iCs/>
+        </w:rPr>
+        <w:t xml:space="preserve"> –it –p 8080:80 testing</w:t>
       </w:r>
     </w:p>
     <w:p>
@@ -2489,8 +2727,8 @@
       <w:r>
         <w:t>:</w:t>
       </w:r>
-      <w:bookmarkEnd w:id="8"/>
       <w:bookmarkEnd w:id="9"/>
+      <w:bookmarkEnd w:id="10"/>
     </w:p>
     <w:p>
       <w:pPr>
@@ -2501,8 +2739,15 @@
         </w:numPr>
         <w:ind w:left="1080"/>
       </w:pPr>
-      <w:r>
-        <w:t>docker build -t "localhost:55000/gen:man_ci-01" --no-cache .</w:t>
+      <w:proofErr w:type="spellStart"/>
+      <w:proofErr w:type="gramStart"/>
+      <w:r>
+        <w:t>docker</w:t>
+      </w:r>
+      <w:proofErr w:type="spellEnd"/>
+      <w:proofErr w:type="gramEnd"/>
+      <w:r>
+        <w:t xml:space="preserve"> build -t "localhost:55000/gen:man_ci-01" --no-cache .</w:t>
       </w:r>
     </w:p>
     <w:p>
@@ -2514,26 +2759,49 @@
         </w:numPr>
         <w:ind w:left="1080"/>
       </w:pPr>
+      <w:proofErr w:type="spellStart"/>
       <w:r>
         <w:t>d</w:t>
       </w:r>
       <w:r>
-        <w:t xml:space="preserve">ocker tag </w:t>
-      </w:r>
+        <w:t>ocker</w:t>
+      </w:r>
+      <w:proofErr w:type="spellEnd"/>
+      <w:r>
+        <w:t xml:space="preserve"> tag </w:t>
+      </w:r>
+      <w:proofErr w:type="spellStart"/>
       <w:r>
         <w:rPr>
           <w:i/>
           <w:color w:val="5B9BD5" w:themeColor="accent1"/>
         </w:rPr>
-        <w:t>aspnetcore/generator:</w:t>
-      </w:r>
+        <w:t>aspnetcore</w:t>
+      </w:r>
+      <w:proofErr w:type="spellEnd"/>
       <w:r>
         <w:rPr>
           <w:i/>
           <w:color w:val="5B9BD5" w:themeColor="accent1"/>
         </w:rPr>
+        <w:t>/</w:t>
+      </w:r>
+      <w:proofErr w:type="spellStart"/>
+      <w:r>
+        <w:rPr>
+          <w:i/>
+          <w:color w:val="5B9BD5" w:themeColor="accent1"/>
+        </w:rPr>
+        <w:t>generator:</w:t>
+      </w:r>
+      <w:r>
+        <w:rPr>
+          <w:i/>
+          <w:color w:val="5B9BD5" w:themeColor="accent1"/>
+        </w:rPr>
         <w:t>multi</w:t>
       </w:r>
+      <w:proofErr w:type="spellEnd"/>
       <w:r>
         <w:rPr>
           <w:color w:val="5B9BD5" w:themeColor="accent1"/>
@@ -2552,11 +2820,26 @@
         </w:rPr>
         <w:t>55000/</w:t>
       </w:r>
+      <w:proofErr w:type="spellStart"/>
       <w:r>
         <w:rPr>
           <w:color w:val="4472C4" w:themeColor="accent5"/>
         </w:rPr>
-        <w:t>aspnetcore/generator</w:t>
+        <w:t>aspnetcore</w:t>
+      </w:r>
+      <w:proofErr w:type="spellEnd"/>
+      <w:r>
+        <w:rPr>
+          <w:color w:val="4472C4" w:themeColor="accent5"/>
+        </w:rPr>
+        <w:t>/</w:t>
+      </w:r>
+      <w:proofErr w:type="spellStart"/>
+      <w:r>
+        <w:rPr>
+          <w:color w:val="4472C4" w:themeColor="accent5"/>
+        </w:rPr>
+        <w:t>generator</w:t>
       </w:r>
       <w:r>
         <w:rPr>
@@ -2570,6 +2853,7 @@
         </w:rPr>
         <w:t>muli</w:t>
       </w:r>
+      <w:proofErr w:type="spellEnd"/>
     </w:p>
     <w:p>
       <w:pPr>
@@ -2597,12 +2881,14 @@
         </w:rPr>
         <w:t xml:space="preserve"> local repo   </w:t>
       </w:r>
+      <w:proofErr w:type="spellStart"/>
       <w:r>
         <w:rPr>
           <w:color w:val="4472C4" w:themeColor="accent5"/>
         </w:rPr>
         <w:t>alias</w:t>
       </w:r>
+      <w:proofErr w:type="gramStart"/>
       <w:r>
         <w:rPr>
           <w:color w:val="ED7D31" w:themeColor="accent2"/>
@@ -2615,6 +2901,8 @@
         </w:rPr>
         <w:t>tag</w:t>
       </w:r>
+      <w:proofErr w:type="spellEnd"/>
+      <w:proofErr w:type="gramEnd"/>
       <w:r>
         <w:rPr>
           <w:color w:val="ED7D31" w:themeColor="accent2"/>
@@ -2644,11 +2932,16 @@
         </w:numPr>
         <w:ind w:left="1080"/>
       </w:pPr>
+      <w:proofErr w:type="spellStart"/>
       <w:r>
         <w:t>d</w:t>
       </w:r>
       <w:r>
-        <w:t xml:space="preserve">ocker push </w:t>
+        <w:t>ocker</w:t>
+      </w:r>
+      <w:proofErr w:type="spellEnd"/>
+      <w:r>
+        <w:t xml:space="preserve"> push </w:t>
       </w:r>
       <w:r>
         <w:rPr>
@@ -2662,11 +2955,26 @@
         </w:rPr>
         <w:t>55000/</w:t>
       </w:r>
+      <w:proofErr w:type="spellStart"/>
       <w:r>
         <w:rPr>
           <w:color w:val="4472C4" w:themeColor="accent5"/>
         </w:rPr>
-        <w:t>aspnetcore/generator</w:t>
+        <w:t>aspnetcore</w:t>
+      </w:r>
+      <w:proofErr w:type="spellEnd"/>
+      <w:r>
+        <w:rPr>
+          <w:color w:val="4472C4" w:themeColor="accent5"/>
+        </w:rPr>
+        <w:t>/</w:t>
+      </w:r>
+      <w:proofErr w:type="spellStart"/>
+      <w:r>
+        <w:rPr>
+          <w:color w:val="4472C4" w:themeColor="accent5"/>
+        </w:rPr>
+        <w:t>generator</w:t>
       </w:r>
       <w:r>
         <w:rPr>
@@ -2680,6 +2988,7 @@
         </w:rPr>
         <w:t>muli</w:t>
       </w:r>
+      <w:proofErr w:type="spellEnd"/>
       <w:r>
         <w:rPr>
           <w:color w:val="538135" w:themeColor="accent6" w:themeShade="BF"/>
@@ -2724,22 +3033,7 @@
           <w:rPr>
             <w:rStyle w:val="Hyperlink"/>
           </w:rPr>
-          <w:t>http://</w:t>
-        </w:r>
-        <w:r>
-          <w:t xml:space="preserve"> </w:t>
-        </w:r>
-        <w:r>
-          <w:rPr>
-            <w:rStyle w:val="Hyperlink"/>
-          </w:rPr>
-          <w:t>localhost</w:t>
-        </w:r>
-        <w:r>
-          <w:rPr>
-            <w:rStyle w:val="Hyperlink"/>
-          </w:rPr>
-          <w:t>:55000/v2/_catalog</w:t>
+          <w:t>http://localhost:55000/v2/_catalog</w:t>
         </w:r>
       </w:hyperlink>
     </w:p>
@@ -2771,8 +3065,8 @@
           <w:b/>
         </w:rPr>
       </w:pPr>
-      <w:bookmarkStart w:id="10" w:name="_Ref36487797"/>
-      <w:bookmarkStart w:id="11" w:name="_Toc36495105"/>
+      <w:bookmarkStart w:id="11" w:name="_Ref36487797"/>
+      <w:bookmarkStart w:id="12" w:name="_Toc36495105"/>
       <w:r>
         <w:rPr>
           <w:rStyle w:val="Heading2Char"/>
@@ -2791,8 +3085,8 @@
         </w:rPr>
         <w:t>:</w:t>
       </w:r>
-      <w:bookmarkEnd w:id="10"/>
       <w:bookmarkEnd w:id="11"/>
+      <w:bookmarkEnd w:id="12"/>
     </w:p>
     <w:p>
       <w:pPr>
@@ -2878,7 +3172,27 @@
           <w:sz w:val="21"/>
           <w:szCs w:val="21"/>
         </w:rPr>
-        <w:t>Open your docker settings</w:t>
+        <w:t xml:space="preserve">Open your </w:t>
+      </w:r>
+      <w:proofErr w:type="spellStart"/>
+      <w:r>
+        <w:rPr>
+          <w:rFonts w:ascii="Segoe UI" w:eastAsia="Times New Roman" w:hAnsi="Segoe UI" w:cs="Segoe UI"/>
+          <w:color w:val="24292E"/>
+          <w:sz w:val="21"/>
+          <w:szCs w:val="21"/>
+        </w:rPr>
+        <w:t>docker</w:t>
+      </w:r>
+      <w:proofErr w:type="spellEnd"/>
+      <w:r>
+        <w:rPr>
+          <w:rFonts w:ascii="Segoe UI" w:eastAsia="Times New Roman" w:hAnsi="Segoe UI" w:cs="Segoe UI"/>
+          <w:color w:val="24292E"/>
+          <w:sz w:val="21"/>
+          <w:szCs w:val="21"/>
+        </w:rPr>
+        <w:t xml:space="preserve"> settings</w:t>
       </w:r>
       <w:r>
         <w:rPr>
@@ -3008,7 +3322,27 @@
           <w:sz w:val="21"/>
           <w:szCs w:val="21"/>
         </w:rPr>
-        <w:t>You will be asked to Share access to create a volume: enter SONALYSTS]kaubin with domain login</w:t>
+        <w:t>You will be asked to Share access to create a volume: enter SONALYSTS]</w:t>
+      </w:r>
+      <w:proofErr w:type="spellStart"/>
+      <w:r>
+        <w:rPr>
+          <w:rFonts w:ascii="Segoe UI" w:eastAsia="Times New Roman" w:hAnsi="Segoe UI" w:cs="Segoe UI"/>
+          <w:color w:val="24292E"/>
+          <w:sz w:val="21"/>
+          <w:szCs w:val="21"/>
+        </w:rPr>
+        <w:t>kaubin</w:t>
+      </w:r>
+      <w:proofErr w:type="spellEnd"/>
+      <w:r>
+        <w:rPr>
+          <w:rFonts w:ascii="Segoe UI" w:eastAsia="Times New Roman" w:hAnsi="Segoe UI" w:cs="Segoe UI"/>
+          <w:color w:val="24292E"/>
+          <w:sz w:val="21"/>
+          <w:szCs w:val="21"/>
+        </w:rPr>
+        <w:t xml:space="preserve"> with domain login</w:t>
       </w:r>
     </w:p>
     <w:p>
@@ -3031,8 +3365,13 @@
           <w:numId w:val="4"/>
         </w:numPr>
       </w:pPr>
-      <w:r>
-        <w:t xml:space="preserve">docker info               </w:t>
+      <w:proofErr w:type="spellStart"/>
+      <w:r>
+        <w:t>docker</w:t>
+      </w:r>
+      <w:proofErr w:type="spellEnd"/>
+      <w:r>
+        <w:t xml:space="preserve"> info               </w:t>
       </w:r>
     </w:p>
     <w:p>
@@ -3060,13 +3399,13 @@
           <w:rStyle w:val="Heading2Char"/>
         </w:rPr>
       </w:pPr>
-      <w:bookmarkStart w:id="12" w:name="_Ref36487626"/>
+      <w:bookmarkStart w:id="13" w:name="_Ref36487626"/>
     </w:p>
     <w:p>
       <w:pPr>
         <w:pStyle w:val="Heading2"/>
       </w:pPr>
-      <w:bookmarkStart w:id="13" w:name="_Toc36495106"/>
+      <w:bookmarkStart w:id="14" w:name="_Toc36495106"/>
       <w:r>
         <w:rPr>
           <w:rStyle w:val="Heading2Char"/>
@@ -3118,8 +3457,8 @@
       <w:r>
         <w:t>:</w:t>
       </w:r>
-      <w:bookmarkEnd w:id="12"/>
       <w:bookmarkEnd w:id="13"/>
+      <w:bookmarkEnd w:id="14"/>
     </w:p>
     <w:p>
       <w:pPr>
@@ -3207,92 +3546,9 @@
           <w:szCs w:val="20"/>
           <w:bdr w:val="none" w:sz="0" w:space="0" w:color="auto" w:frame="1"/>
         </w:rPr>
-        <w:t>~/git-certs/cert.cer</w:t>
-      </w:r>
-      <w:r>
-        <w:rPr>
-          <w:rFonts w:ascii="inherit" w:eastAsia="Times New Roman" w:hAnsi="inherit" w:cs="Arial"/>
-          <w:color w:val="242729"/>
-          <w:sz w:val="23"/>
-          <w:szCs w:val="23"/>
-        </w:rPr>
-        <w:t>) file</w:t>
-      </w:r>
-      <w:r>
-        <w:rPr>
-          <w:rFonts w:ascii="inherit" w:eastAsia="Times New Roman" w:hAnsi="inherit" w:cs="Arial"/>
-          <w:color w:val="242729"/>
-          <w:sz w:val="23"/>
-          <w:szCs w:val="23"/>
-        </w:rPr>
-        <w:t xml:space="preserve"> – export as Base-64 encoded x.509 (.CER)</w:t>
-      </w:r>
-    </w:p>
-    <w:p>
-      <w:pPr>
-        <w:pStyle w:val="ListParagraph"/>
-        <w:numPr>
-          <w:ilvl w:val="0"/>
-          <w:numId w:val="15"/>
-        </w:numPr>
-      </w:pPr>
-      <w:r>
-        <w:t>Open Command Prompt</w:t>
-      </w:r>
-    </w:p>
-    <w:p>
-      <w:pPr>
-        <w:pStyle w:val="ListParagraph"/>
-        <w:numPr>
-          <w:ilvl w:val="0"/>
-          <w:numId w:val="15"/>
-        </w:numPr>
-      </w:pPr>
-      <w:r>
-        <w:t>Use following command to determine the docker container tag</w:t>
-      </w:r>
-    </w:p>
-    <w:p>
-      <w:pPr>
-        <w:pStyle w:val="ListParagraph"/>
-        <w:numPr>
-          <w:ilvl w:val="1"/>
-          <w:numId w:val="15"/>
-        </w:numPr>
-      </w:pPr>
-      <w:r>
-        <w:rPr>
-          <w:rFonts w:ascii="Consolas" w:hAnsi="Consolas"/>
-          <w:color w:val="808080" w:themeColor="background1" w:themeShade="80"/>
-        </w:rPr>
-        <w:t>C:\&gt;</w:t>
-      </w:r>
-      <w:r>
-        <w:rPr>
-          <w:rFonts w:ascii="Consolas" w:hAnsi="Consolas"/>
-          <w:i/>
-          <w:sz w:val="20"/>
-        </w:rPr>
-        <w:t>docker ps</w:t>
-      </w:r>
-    </w:p>
-    <w:p>
-      <w:pPr>
-        <w:pStyle w:val="ListParagraph"/>
-        <w:numPr>
-          <w:ilvl w:val="0"/>
-          <w:numId w:val="15"/>
-        </w:numPr>
-      </w:pPr>
-      <w:r>
-        <w:rPr>
-          <w:rFonts w:ascii="inherit" w:eastAsia="Times New Roman" w:hAnsi="inherit" w:cs="Arial"/>
-          <w:color w:val="242729"/>
-          <w:sz w:val="23"/>
-          <w:szCs w:val="23"/>
-        </w:rPr>
-        <w:t xml:space="preserve">Copy </w:t>
-      </w:r>
+        <w:t>~/</w:t>
+      </w:r>
+      <w:proofErr w:type="spellStart"/>
       <w:r>
         <w:rPr>
           <w:rFonts w:ascii="Consolas" w:eastAsia="Times New Roman" w:hAnsi="Consolas" w:cs="Courier New"/>
@@ -3301,7 +3557,18 @@
           <w:szCs w:val="20"/>
           <w:bdr w:val="none" w:sz="0" w:space="0" w:color="auto" w:frame="1"/>
         </w:rPr>
-        <w:t>cert.cer</w:t>
+        <w:t>git</w:t>
+      </w:r>
+      <w:proofErr w:type="spellEnd"/>
+      <w:r>
+        <w:rPr>
+          <w:rFonts w:ascii="Consolas" w:eastAsia="Times New Roman" w:hAnsi="Consolas" w:cs="Courier New"/>
+          <w:color w:val="242729"/>
+          <w:sz w:val="20"/>
+          <w:szCs w:val="20"/>
+          <w:bdr w:val="none" w:sz="0" w:space="0" w:color="auto" w:frame="1"/>
+        </w:rPr>
+        <w:t>-certs/cert.cer</w:t>
       </w:r>
       <w:r>
         <w:rPr>
@@ -3310,7 +3577,48 @@
           <w:sz w:val="23"/>
           <w:szCs w:val="23"/>
         </w:rPr>
-        <w:t xml:space="preserve"> file to Docker Instance:</w:t>
+        <w:t>) file</w:t>
+      </w:r>
+      <w:r>
+        <w:rPr>
+          <w:rFonts w:ascii="inherit" w:eastAsia="Times New Roman" w:hAnsi="inherit" w:cs="Arial"/>
+          <w:color w:val="242729"/>
+          <w:sz w:val="23"/>
+          <w:szCs w:val="23"/>
+        </w:rPr>
+        <w:t xml:space="preserve"> – export as Base-64 encoded x.509 (.CER)</w:t>
+      </w:r>
+    </w:p>
+    <w:p>
+      <w:pPr>
+        <w:pStyle w:val="ListParagraph"/>
+        <w:numPr>
+          <w:ilvl w:val="0"/>
+          <w:numId w:val="15"/>
+        </w:numPr>
+      </w:pPr>
+      <w:r>
+        <w:t>Open Command Prompt</w:t>
+      </w:r>
+    </w:p>
+    <w:p>
+      <w:pPr>
+        <w:pStyle w:val="ListParagraph"/>
+        <w:numPr>
+          <w:ilvl w:val="0"/>
+          <w:numId w:val="15"/>
+        </w:numPr>
+      </w:pPr>
+      <w:r>
+        <w:t xml:space="preserve">Use following command to determine the </w:t>
+      </w:r>
+      <w:proofErr w:type="spellStart"/>
+      <w:r>
+        <w:t>docker</w:t>
+      </w:r>
+      <w:proofErr w:type="spellEnd"/>
+      <w:r>
+        <w:t xml:space="preserve"> container tag</w:t>
       </w:r>
     </w:p>
     <w:p>
@@ -3334,7 +3642,96 @@
           <w:i/>
           <w:sz w:val="20"/>
         </w:rPr>
-        <w:t xml:space="preserve">docker cp </w:t>
+        <w:t xml:space="preserve">docker </w:t>
+      </w:r>
+      <w:proofErr w:type="spellStart"/>
+      <w:r>
+        <w:rPr>
+          <w:rFonts w:ascii="Consolas" w:hAnsi="Consolas"/>
+          <w:i/>
+          <w:sz w:val="20"/>
+        </w:rPr>
+        <w:t>ps</w:t>
+      </w:r>
+      <w:proofErr w:type="spellEnd"/>
+    </w:p>
+    <w:p>
+      <w:pPr>
+        <w:pStyle w:val="ListParagraph"/>
+        <w:numPr>
+          <w:ilvl w:val="0"/>
+          <w:numId w:val="15"/>
+        </w:numPr>
+      </w:pPr>
+      <w:r>
+        <w:rPr>
+          <w:rFonts w:ascii="inherit" w:eastAsia="Times New Roman" w:hAnsi="inherit" w:cs="Arial"/>
+          <w:color w:val="242729"/>
+          <w:sz w:val="23"/>
+          <w:szCs w:val="23"/>
+        </w:rPr>
+        <w:t xml:space="preserve">Copy </w:t>
+      </w:r>
+      <w:r>
+        <w:rPr>
+          <w:rFonts w:ascii="Consolas" w:eastAsia="Times New Roman" w:hAnsi="Consolas" w:cs="Courier New"/>
+          <w:color w:val="242729"/>
+          <w:sz w:val="20"/>
+          <w:szCs w:val="20"/>
+          <w:bdr w:val="none" w:sz="0" w:space="0" w:color="auto" w:frame="1"/>
+        </w:rPr>
+        <w:t>cert.cer</w:t>
+      </w:r>
+      <w:r>
+        <w:rPr>
+          <w:rFonts w:ascii="inherit" w:eastAsia="Times New Roman" w:hAnsi="inherit" w:cs="Arial"/>
+          <w:color w:val="242729"/>
+          <w:sz w:val="23"/>
+          <w:szCs w:val="23"/>
+        </w:rPr>
+        <w:t xml:space="preserve"> file to Docker Instance:</w:t>
+      </w:r>
+    </w:p>
+    <w:p>
+      <w:pPr>
+        <w:pStyle w:val="ListParagraph"/>
+        <w:numPr>
+          <w:ilvl w:val="1"/>
+          <w:numId w:val="15"/>
+        </w:numPr>
+      </w:pPr>
+      <w:r>
+        <w:rPr>
+          <w:rFonts w:ascii="Consolas" w:hAnsi="Consolas"/>
+          <w:color w:val="808080" w:themeColor="background1" w:themeShade="80"/>
+        </w:rPr>
+        <w:t>C:\&gt;</w:t>
+      </w:r>
+      <w:r>
+        <w:rPr>
+          <w:rFonts w:ascii="Consolas" w:hAnsi="Consolas"/>
+          <w:i/>
+          <w:sz w:val="20"/>
+        </w:rPr>
+        <w:t xml:space="preserve">docker </w:t>
+      </w:r>
+      <w:proofErr w:type="spellStart"/>
+      <w:r>
+        <w:rPr>
+          <w:rFonts w:ascii="Consolas" w:hAnsi="Consolas"/>
+          <w:i/>
+          <w:sz w:val="20"/>
+        </w:rPr>
+        <w:t>cp</w:t>
+      </w:r>
+      <w:proofErr w:type="spellEnd"/>
+      <w:r>
+        <w:rPr>
+          <w:rFonts w:ascii="Consolas" w:hAnsi="Consolas"/>
+          <w:i/>
+          <w:sz w:val="20"/>
+        </w:rPr>
+        <w:t xml:space="preserve"> </w:t>
       </w:r>
       <w:r>
         <w:rPr>
@@ -3377,13 +3774,33 @@
           <w:color w:val="ED7D31" w:themeColor="accent2"/>
           <w:sz w:val="20"/>
         </w:rPr>
-        <w:t>/git-certs/SonoBitBucketCA.cer</w:t>
-      </w:r>
-      <w:r>
-        <w:rPr>
-          <w:i/>
+        <w:t>/</w:t>
+      </w:r>
+      <w:proofErr w:type="spellStart"/>
+      <w:r>
+        <w:rPr>
+          <w:rFonts w:ascii="Consolas" w:hAnsi="Consolas"/>
+          <w:i/>
+          <w:color w:val="ED7D31" w:themeColor="accent2"/>
           <w:sz w:val="20"/>
         </w:rPr>
+        <w:t>git</w:t>
+      </w:r>
+      <w:proofErr w:type="spellEnd"/>
+      <w:r>
+        <w:rPr>
+          <w:rFonts w:ascii="Consolas" w:hAnsi="Consolas"/>
+          <w:i/>
+          <w:color w:val="ED7D31" w:themeColor="accent2"/>
+          <w:sz w:val="20"/>
+        </w:rPr>
+        <w:t>-certs/SonoBitBucketCA.cer</w:t>
+      </w:r>
+      <w:r>
+        <w:rPr>
+          <w:i/>
+          <w:sz w:val="20"/>
+        </w:rPr>
         <w:br/>
       </w:r>
       <w:r>
@@ -3398,6 +3815,7 @@
       <w:r>
         <w:t xml:space="preserve">                        </w:t>
       </w:r>
+      <w:proofErr w:type="spellStart"/>
       <w:r>
         <w:rPr>
           <w:i/>
@@ -3417,6 +3835,7 @@
         </w:rPr>
         <w:t>path_within_running_instance</w:t>
       </w:r>
+      <w:proofErr w:type="spellEnd"/>
     </w:p>
     <w:p>
       <w:pPr>
@@ -3517,8 +3936,139 @@
           <w:color w:val="000000"/>
           <w:spacing w:val="-1"/>
         </w:rPr>
-        <w:t>root@30da31561ba4:/# keytool -importcert -file ./git-certs/cert.cer -keystore ./opt/java/openjdk/jre/lib/security/cacerts</w:t>
-      </w:r>
+        <w:t xml:space="preserve">root@30da31561ba4:/# </w:t>
+      </w:r>
+      <w:proofErr w:type="spellStart"/>
+      <w:r>
+        <w:rPr>
+          <w:rStyle w:val="HTMLCode"/>
+          <w:rFonts w:ascii="Consolas" w:hAnsi="Consolas"/>
+          <w:color w:val="000000"/>
+          <w:spacing w:val="-1"/>
+        </w:rPr>
+        <w:t>keytool</w:t>
+      </w:r>
+      <w:proofErr w:type="spellEnd"/>
+      <w:r>
+        <w:rPr>
+          <w:rStyle w:val="HTMLCode"/>
+          <w:rFonts w:ascii="Consolas" w:hAnsi="Consolas"/>
+          <w:color w:val="000000"/>
+          <w:spacing w:val="-1"/>
+        </w:rPr>
+        <w:t xml:space="preserve"> -</w:t>
+      </w:r>
+      <w:proofErr w:type="spellStart"/>
+      <w:r>
+        <w:rPr>
+          <w:rStyle w:val="HTMLCode"/>
+          <w:rFonts w:ascii="Consolas" w:hAnsi="Consolas"/>
+          <w:color w:val="000000"/>
+          <w:spacing w:val="-1"/>
+        </w:rPr>
+        <w:t>importcert</w:t>
+      </w:r>
+      <w:proofErr w:type="spellEnd"/>
+      <w:r>
+        <w:rPr>
+          <w:rStyle w:val="HTMLCode"/>
+          <w:rFonts w:ascii="Consolas" w:hAnsi="Consolas"/>
+          <w:color w:val="000000"/>
+          <w:spacing w:val="-1"/>
+        </w:rPr>
+        <w:t xml:space="preserve"> -file ./</w:t>
+      </w:r>
+      <w:proofErr w:type="spellStart"/>
+      <w:r>
+        <w:rPr>
+          <w:rStyle w:val="HTMLCode"/>
+          <w:rFonts w:ascii="Consolas" w:hAnsi="Consolas"/>
+          <w:color w:val="000000"/>
+          <w:spacing w:val="-1"/>
+        </w:rPr>
+        <w:t>git</w:t>
+      </w:r>
+      <w:proofErr w:type="spellEnd"/>
+      <w:r>
+        <w:rPr>
+          <w:rStyle w:val="HTMLCode"/>
+          <w:rFonts w:ascii="Consolas" w:hAnsi="Consolas"/>
+          <w:color w:val="000000"/>
+          <w:spacing w:val="-1"/>
+        </w:rPr>
+        <w:t>-certs/cert.cer -</w:t>
+      </w:r>
+      <w:proofErr w:type="spellStart"/>
+      <w:r>
+        <w:rPr>
+          <w:rStyle w:val="HTMLCode"/>
+          <w:rFonts w:ascii="Consolas" w:hAnsi="Consolas"/>
+          <w:color w:val="000000"/>
+          <w:spacing w:val="-1"/>
+        </w:rPr>
+        <w:t>keystore</w:t>
+      </w:r>
+      <w:proofErr w:type="spellEnd"/>
+      <w:r>
+        <w:rPr>
+          <w:rStyle w:val="HTMLCode"/>
+          <w:rFonts w:ascii="Consolas" w:hAnsi="Consolas"/>
+          <w:color w:val="000000"/>
+          <w:spacing w:val="-1"/>
+        </w:rPr>
+        <w:t xml:space="preserve"> ./opt/java/</w:t>
+      </w:r>
+      <w:proofErr w:type="spellStart"/>
+      <w:r>
+        <w:rPr>
+          <w:rStyle w:val="HTMLCode"/>
+          <w:rFonts w:ascii="Consolas" w:hAnsi="Consolas"/>
+          <w:color w:val="000000"/>
+          <w:spacing w:val="-1"/>
+        </w:rPr>
+        <w:t>openjdk</w:t>
+      </w:r>
+      <w:proofErr w:type="spellEnd"/>
+      <w:r>
+        <w:rPr>
+          <w:rStyle w:val="HTMLCode"/>
+          <w:rFonts w:ascii="Consolas" w:hAnsi="Consolas"/>
+          <w:color w:val="000000"/>
+          <w:spacing w:val="-1"/>
+        </w:rPr>
+        <w:t>/</w:t>
+      </w:r>
+      <w:proofErr w:type="spellStart"/>
+      <w:r>
+        <w:rPr>
+          <w:rStyle w:val="HTMLCode"/>
+          <w:rFonts w:ascii="Consolas" w:hAnsi="Consolas"/>
+          <w:color w:val="000000"/>
+          <w:spacing w:val="-1"/>
+        </w:rPr>
+        <w:t>jre</w:t>
+      </w:r>
+      <w:proofErr w:type="spellEnd"/>
+      <w:r>
+        <w:rPr>
+          <w:rStyle w:val="HTMLCode"/>
+          <w:rFonts w:ascii="Consolas" w:hAnsi="Consolas"/>
+          <w:color w:val="000000"/>
+          <w:spacing w:val="-1"/>
+        </w:rPr>
+        <w:t>/lib/security/</w:t>
+      </w:r>
+      <w:proofErr w:type="spellStart"/>
+      <w:r>
+        <w:rPr>
+          <w:rStyle w:val="HTMLCode"/>
+          <w:rFonts w:ascii="Consolas" w:hAnsi="Consolas"/>
+          <w:color w:val="000000"/>
+          <w:spacing w:val="-1"/>
+        </w:rPr>
+        <w:t>cacerts</w:t>
+      </w:r>
+      <w:proofErr w:type="spellEnd"/>
     </w:p>
     <w:p>
       <w:pPr>
@@ -3543,8 +4093,39 @@
           <w:color w:val="000000"/>
           <w:spacing w:val="-1"/>
         </w:rPr>
-        <w:t>Enter keystore password: changeit</w:t>
-      </w:r>
+        <w:t xml:space="preserve">Enter </w:t>
+      </w:r>
+      <w:proofErr w:type="spellStart"/>
+      <w:r>
+        <w:rPr>
+          <w:rStyle w:val="HTMLCode"/>
+          <w:rFonts w:ascii="Consolas" w:hAnsi="Consolas"/>
+          <w:color w:val="000000"/>
+          <w:spacing w:val="-1"/>
+        </w:rPr>
+        <w:t>keystore</w:t>
+      </w:r>
+      <w:proofErr w:type="spellEnd"/>
+      <w:r>
+        <w:rPr>
+          <w:rStyle w:val="HTMLCode"/>
+          <w:rFonts w:ascii="Consolas" w:hAnsi="Consolas"/>
+          <w:color w:val="000000"/>
+          <w:spacing w:val="-1"/>
+        </w:rPr>
+        <w:t xml:space="preserve"> password: </w:t>
+      </w:r>
+      <w:proofErr w:type="spellStart"/>
+      <w:r>
+        <w:rPr>
+          <w:rStyle w:val="HTMLCode"/>
+          <w:rFonts w:ascii="Consolas" w:hAnsi="Consolas"/>
+          <w:color w:val="000000"/>
+          <w:spacing w:val="-1"/>
+        </w:rPr>
+        <w:t>changeit</w:t>
+      </w:r>
+      <w:proofErr w:type="spellEnd"/>
     </w:p>
     <w:p>
       <w:pPr>
@@ -3572,8 +4153,31 @@
           <w:szCs w:val="21"/>
           <w:shd w:val="clear" w:color="auto" w:fill="FFFFFF"/>
         </w:rPr>
-        <w:t>NOTE: By default, Java keystore is protected by password: "</w:t>
-      </w:r>
+        <w:t xml:space="preserve">NOTE: By default, Java </w:t>
+      </w:r>
+      <w:proofErr w:type="spellStart"/>
+      <w:r>
+        <w:rPr>
+          <w:rFonts w:ascii="Arial" w:hAnsi="Arial" w:cs="Arial"/>
+          <w:color w:val="333333"/>
+          <w:sz w:val="21"/>
+          <w:szCs w:val="21"/>
+          <w:shd w:val="clear" w:color="auto" w:fill="FFFFFF"/>
+        </w:rPr>
+        <w:t>keystore</w:t>
+      </w:r>
+      <w:proofErr w:type="spellEnd"/>
+      <w:r>
+        <w:rPr>
+          <w:rFonts w:ascii="Arial" w:hAnsi="Arial" w:cs="Arial"/>
+          <w:color w:val="333333"/>
+          <w:sz w:val="21"/>
+          <w:szCs w:val="21"/>
+          <w:shd w:val="clear" w:color="auto" w:fill="FFFFFF"/>
+        </w:rPr>
+        <w:t xml:space="preserve"> is protected by password: "</w:t>
+      </w:r>
+      <w:proofErr w:type="spellStart"/>
       <w:r>
         <w:rPr>
           <w:rStyle w:val="HTMLCode"/>
@@ -3584,6 +4188,7 @@
         </w:rPr>
         <w:t>changeit</w:t>
       </w:r>
+      <w:proofErr w:type="spellEnd"/>
       <w:r>
         <w:rPr>
           <w:rFonts w:ascii="Arial" w:hAnsi="Arial" w:cs="Arial"/>
@@ -3632,7 +4237,7 @@
           <w:b/>
         </w:rPr>
       </w:pPr>
-      <w:bookmarkStart w:id="14" w:name="_Toc36495107"/>
+      <w:bookmarkStart w:id="15" w:name="_Toc36495107"/>
       <w:r>
         <w:rPr>
           <w:rStyle w:val="Heading1Char"/>
@@ -3645,7 +4250,7 @@
         </w:rPr>
         <w:t xml:space="preserve"> / Notes</w:t>
       </w:r>
-      <w:bookmarkEnd w:id="14"/>
+      <w:bookmarkEnd w:id="15"/>
       <w:r>
         <w:rPr>
           <w:b/>
@@ -3688,16 +4293,10 @@
           <w:szCs w:val="21"/>
           <w:shd w:val="clear" w:color="auto" w:fill="FFFFFF"/>
         </w:rPr>
-        <w:t>Docker File:  \api\Dockerfile</w:t>
-      </w:r>
-    </w:p>
-    <w:p>
-      <w:pPr>
-        <w:pStyle w:val="ListParagraph"/>
-        <w:numPr>
-          <w:ilvl w:val="0"/>
-          <w:numId w:val="16"/>
-        </w:numPr>
+        <w:t>Docker File:  \</w:t>
+      </w:r>
+      <w:proofErr w:type="spellStart"/>
+      <w:r>
         <w:rPr>
           <w:rFonts w:ascii="Arial" w:eastAsia="Times New Roman" w:hAnsi="Arial" w:cs="Arial"/>
           <w:color w:val="333333"/>
@@ -3705,7 +4304,9 @@
           <w:szCs w:val="21"/>
           <w:shd w:val="clear" w:color="auto" w:fill="FFFFFF"/>
         </w:rPr>
-      </w:pPr>
+        <w:t>api</w:t>
+      </w:r>
+      <w:proofErr w:type="spellEnd"/>
       <w:r>
         <w:rPr>
           <w:rFonts w:ascii="Arial" w:eastAsia="Times New Roman" w:hAnsi="Arial" w:cs="Arial"/>
@@ -3714,16 +4315,10 @@
           <w:szCs w:val="21"/>
           <w:shd w:val="clear" w:color="auto" w:fill="FFFFFF"/>
         </w:rPr>
-        <w:t>Within CI Server Web Interface:</w:t>
-      </w:r>
-    </w:p>
-    <w:p>
-      <w:pPr>
-        <w:pStyle w:val="ListParagraph"/>
-        <w:numPr>
-          <w:ilvl w:val="1"/>
-          <w:numId w:val="16"/>
-        </w:numPr>
+        <w:t>\</w:t>
+      </w:r>
+      <w:proofErr w:type="spellStart"/>
+      <w:r>
         <w:rPr>
           <w:rFonts w:ascii="Arial" w:eastAsia="Times New Roman" w:hAnsi="Arial" w:cs="Arial"/>
           <w:color w:val="333333"/>
@@ -3731,8 +4326,17 @@
           <w:szCs w:val="21"/>
           <w:shd w:val="clear" w:color="auto" w:fill="FFFFFF"/>
         </w:rPr>
-      </w:pPr>
-      <w:r>
+        <w:t>Dockerfile</w:t>
+      </w:r>
+      <w:proofErr w:type="spellEnd"/>
+    </w:p>
+    <w:p>
+      <w:pPr>
+        <w:pStyle w:val="ListParagraph"/>
+        <w:numPr>
+          <w:ilvl w:val="0"/>
+          <w:numId w:val="16"/>
+        </w:numPr>
         <w:rPr>
           <w:rFonts w:ascii="Arial" w:eastAsia="Times New Roman" w:hAnsi="Arial" w:cs="Arial"/>
           <w:color w:val="333333"/>
@@ -3740,13 +4344,8 @@
           <w:szCs w:val="21"/>
           <w:shd w:val="clear" w:color="auto" w:fill="FFFFFF"/>
         </w:rPr>
-        <w:t>add Build Step: Command Line:</w:t>
-      </w:r>
-    </w:p>
-    <w:p>
-      <w:pPr>
-        <w:pStyle w:val="ListParagraph"/>
-        <w:ind w:left="1440"/>
+      </w:pPr>
+      <w:r>
         <w:rPr>
           <w:rFonts w:ascii="Arial" w:eastAsia="Times New Roman" w:hAnsi="Arial" w:cs="Arial"/>
           <w:color w:val="333333"/>
@@ -3754,8 +4353,16 @@
           <w:szCs w:val="21"/>
           <w:shd w:val="clear" w:color="auto" w:fill="FFFFFF"/>
         </w:rPr>
-      </w:pPr>
-      <w:r>
+        <w:t>Within CI Server Web Interface:</w:t>
+      </w:r>
+    </w:p>
+    <w:p>
+      <w:pPr>
+        <w:pStyle w:val="ListParagraph"/>
+        <w:numPr>
+          <w:ilvl w:val="1"/>
+          <w:numId w:val="16"/>
+        </w:numPr>
         <w:rPr>
           <w:rFonts w:ascii="Arial" w:eastAsia="Times New Roman" w:hAnsi="Arial" w:cs="Arial"/>
           <w:color w:val="333333"/>
@@ -3763,13 +4370,8 @@
           <w:szCs w:val="21"/>
           <w:shd w:val="clear" w:color="auto" w:fill="FFFFFF"/>
         </w:rPr>
-        <w:t>image="localhost:55000/gen:ci-%build.number%"</w:t>
-      </w:r>
-    </w:p>
-    <w:p>
-      <w:pPr>
-        <w:pStyle w:val="ListParagraph"/>
-        <w:ind w:left="1440"/>
+      </w:pPr>
+      <w:r>
         <w:rPr>
           <w:rFonts w:ascii="Arial" w:eastAsia="Times New Roman" w:hAnsi="Arial" w:cs="Arial"/>
           <w:color w:val="333333"/>
@@ -3777,8 +4379,13 @@
           <w:szCs w:val="21"/>
           <w:shd w:val="clear" w:color="auto" w:fill="FFFFFF"/>
         </w:rPr>
-      </w:pPr>
-      <w:r>
+        <w:t>add Build Step: Command Line:</w:t>
+      </w:r>
+    </w:p>
+    <w:p>
+      <w:pPr>
+        <w:pStyle w:val="ListParagraph"/>
+        <w:ind w:left="1440"/>
         <w:rPr>
           <w:rFonts w:ascii="Arial" w:eastAsia="Times New Roman" w:hAnsi="Arial" w:cs="Arial"/>
           <w:color w:val="333333"/>
@@ -3786,13 +4393,9 @@
           <w:szCs w:val="21"/>
           <w:shd w:val="clear" w:color="auto" w:fill="FFFFFF"/>
         </w:rPr>
-        <w:t>docker build -t $image .</w:t>
-      </w:r>
-    </w:p>
-    <w:p>
-      <w:pPr>
-        <w:pStyle w:val="ListParagraph"/>
-        <w:ind w:left="1440"/>
+      </w:pPr>
+      <w:proofErr w:type="gramStart"/>
+      <w:r>
         <w:rPr>
           <w:rFonts w:ascii="Arial" w:eastAsia="Times New Roman" w:hAnsi="Arial" w:cs="Arial"/>
           <w:color w:val="333333"/>
@@ -3800,7 +4403,9 @@
           <w:szCs w:val="21"/>
           <w:shd w:val="clear" w:color="auto" w:fill="FFFFFF"/>
         </w:rPr>
-      </w:pPr>
+        <w:t>image</w:t>
+      </w:r>
+      <w:proofErr w:type="gramEnd"/>
       <w:r>
         <w:rPr>
           <w:rFonts w:ascii="Arial" w:eastAsia="Times New Roman" w:hAnsi="Arial" w:cs="Arial"/>
@@ -3809,13 +4414,10 @@
           <w:szCs w:val="21"/>
           <w:shd w:val="clear" w:color="auto" w:fill="FFFFFF"/>
         </w:rPr>
-        <w:t>docker push $image</w:t>
-      </w:r>
-    </w:p>
-    <w:p>
-      <w:pPr>
-        <w:pStyle w:val="ListParagraph"/>
-        <w:ind w:left="1440"/>
+        <w:t>="localhost:55000/</w:t>
+      </w:r>
+      <w:proofErr w:type="spellStart"/>
+      <w:r>
         <w:rPr>
           <w:rFonts w:ascii="Arial" w:eastAsia="Times New Roman" w:hAnsi="Arial" w:cs="Arial"/>
           <w:color w:val="333333"/>
@@ -3823,7 +4425,9 @@
           <w:szCs w:val="21"/>
           <w:shd w:val="clear" w:color="auto" w:fill="FFFFFF"/>
         </w:rPr>
-      </w:pPr>
+        <w:t>gen:ci</w:t>
+      </w:r>
+      <w:proofErr w:type="spellEnd"/>
       <w:r>
         <w:rPr>
           <w:rFonts w:ascii="Arial" w:eastAsia="Times New Roman" w:hAnsi="Arial" w:cs="Arial"/>
@@ -3832,13 +4436,10 @@
           <w:szCs w:val="21"/>
           <w:shd w:val="clear" w:color="auto" w:fill="FFFFFF"/>
         </w:rPr>
-        <w:t>docker image rm $image</w:t>
-      </w:r>
-    </w:p>
-    <w:p>
-      <w:pPr>
-        <w:pStyle w:val="ListParagraph"/>
-        <w:ind w:left="1440"/>
+        <w:t>-%</w:t>
+      </w:r>
+      <w:proofErr w:type="spellStart"/>
+      <w:r>
         <w:rPr>
           <w:rFonts w:ascii="Arial" w:eastAsia="Times New Roman" w:hAnsi="Arial" w:cs="Arial"/>
           <w:color w:val="333333"/>
@@ -3846,31 +4447,204 @@
           <w:szCs w:val="21"/>
           <w:shd w:val="clear" w:color="auto" w:fill="FFFFFF"/>
         </w:rPr>
-      </w:pPr>
-    </w:p>
-    <w:p>
-      <w:r>
-        <w:t>docker build -t "</w:t>
+        <w:t>build.number</w:t>
+      </w:r>
+      <w:proofErr w:type="spellEnd"/>
+      <w:r>
+        <w:rPr>
+          <w:rFonts w:ascii="Arial" w:eastAsia="Times New Roman" w:hAnsi="Arial" w:cs="Arial"/>
+          <w:color w:val="333333"/>
+          <w:sz w:val="21"/>
+          <w:szCs w:val="21"/>
+          <w:shd w:val="clear" w:color="auto" w:fill="FFFFFF"/>
+        </w:rPr>
+        <w:t>%"</w:t>
+      </w:r>
+    </w:p>
+    <w:p>
+      <w:pPr>
+        <w:pStyle w:val="ListParagraph"/>
+        <w:ind w:left="1440"/>
+        <w:rPr>
+          <w:rFonts w:ascii="Arial" w:eastAsia="Times New Roman" w:hAnsi="Arial" w:cs="Arial"/>
+          <w:color w:val="333333"/>
+          <w:sz w:val="21"/>
+          <w:szCs w:val="21"/>
+          <w:shd w:val="clear" w:color="auto" w:fill="FFFFFF"/>
+        </w:rPr>
+      </w:pPr>
+      <w:proofErr w:type="spellStart"/>
+      <w:proofErr w:type="gramStart"/>
+      <w:r>
+        <w:rPr>
+          <w:rFonts w:ascii="Arial" w:eastAsia="Times New Roman" w:hAnsi="Arial" w:cs="Arial"/>
+          <w:color w:val="333333"/>
+          <w:sz w:val="21"/>
+          <w:szCs w:val="21"/>
+          <w:shd w:val="clear" w:color="auto" w:fill="FFFFFF"/>
+        </w:rPr>
+        <w:t>docker</w:t>
+      </w:r>
+      <w:proofErr w:type="spellEnd"/>
+      <w:proofErr w:type="gramEnd"/>
+      <w:r>
+        <w:rPr>
+          <w:rFonts w:ascii="Arial" w:eastAsia="Times New Roman" w:hAnsi="Arial" w:cs="Arial"/>
+          <w:color w:val="333333"/>
+          <w:sz w:val="21"/>
+          <w:szCs w:val="21"/>
+          <w:shd w:val="clear" w:color="auto" w:fill="FFFFFF"/>
+        </w:rPr>
+        <w:t xml:space="preserve"> build -t $image .</w:t>
+      </w:r>
+    </w:p>
+    <w:p>
+      <w:pPr>
+        <w:pStyle w:val="ListParagraph"/>
+        <w:ind w:left="1440"/>
+        <w:rPr>
+          <w:rFonts w:ascii="Arial" w:eastAsia="Times New Roman" w:hAnsi="Arial" w:cs="Arial"/>
+          <w:color w:val="333333"/>
+          <w:sz w:val="21"/>
+          <w:szCs w:val="21"/>
+          <w:shd w:val="clear" w:color="auto" w:fill="FFFFFF"/>
+        </w:rPr>
+      </w:pPr>
+      <w:proofErr w:type="spellStart"/>
+      <w:proofErr w:type="gramStart"/>
+      <w:r>
+        <w:rPr>
+          <w:rFonts w:ascii="Arial" w:eastAsia="Times New Roman" w:hAnsi="Arial" w:cs="Arial"/>
+          <w:color w:val="333333"/>
+          <w:sz w:val="21"/>
+          <w:szCs w:val="21"/>
+          <w:shd w:val="clear" w:color="auto" w:fill="FFFFFF"/>
+        </w:rPr>
+        <w:t>docker</w:t>
+      </w:r>
+      <w:proofErr w:type="spellEnd"/>
+      <w:proofErr w:type="gramEnd"/>
+      <w:r>
+        <w:rPr>
+          <w:rFonts w:ascii="Arial" w:eastAsia="Times New Roman" w:hAnsi="Arial" w:cs="Arial"/>
+          <w:color w:val="333333"/>
+          <w:sz w:val="21"/>
+          <w:szCs w:val="21"/>
+          <w:shd w:val="clear" w:color="auto" w:fill="FFFFFF"/>
+        </w:rPr>
+        <w:t xml:space="preserve"> push $image</w:t>
+      </w:r>
+    </w:p>
+    <w:p>
+      <w:pPr>
+        <w:pStyle w:val="ListParagraph"/>
+        <w:ind w:left="1440"/>
+        <w:rPr>
+          <w:rFonts w:ascii="Arial" w:eastAsia="Times New Roman" w:hAnsi="Arial" w:cs="Arial"/>
+          <w:color w:val="333333"/>
+          <w:sz w:val="21"/>
+          <w:szCs w:val="21"/>
+          <w:shd w:val="clear" w:color="auto" w:fill="FFFFFF"/>
+        </w:rPr>
+      </w:pPr>
+      <w:proofErr w:type="spellStart"/>
+      <w:proofErr w:type="gramStart"/>
+      <w:r>
+        <w:rPr>
+          <w:rFonts w:ascii="Arial" w:eastAsia="Times New Roman" w:hAnsi="Arial" w:cs="Arial"/>
+          <w:color w:val="333333"/>
+          <w:sz w:val="21"/>
+          <w:szCs w:val="21"/>
+          <w:shd w:val="clear" w:color="auto" w:fill="FFFFFF"/>
+        </w:rPr>
+        <w:t>docker</w:t>
+      </w:r>
+      <w:proofErr w:type="spellEnd"/>
+      <w:proofErr w:type="gramEnd"/>
+      <w:r>
+        <w:rPr>
+          <w:rFonts w:ascii="Arial" w:eastAsia="Times New Roman" w:hAnsi="Arial" w:cs="Arial"/>
+          <w:color w:val="333333"/>
+          <w:sz w:val="21"/>
+          <w:szCs w:val="21"/>
+          <w:shd w:val="clear" w:color="auto" w:fill="FFFFFF"/>
+        </w:rPr>
+        <w:t xml:space="preserve"> image </w:t>
+      </w:r>
+      <w:proofErr w:type="spellStart"/>
+      <w:r>
+        <w:rPr>
+          <w:rFonts w:ascii="Arial" w:eastAsia="Times New Roman" w:hAnsi="Arial" w:cs="Arial"/>
+          <w:color w:val="333333"/>
+          <w:sz w:val="21"/>
+          <w:szCs w:val="21"/>
+          <w:shd w:val="clear" w:color="auto" w:fill="FFFFFF"/>
+        </w:rPr>
+        <w:t>rm</w:t>
+      </w:r>
+      <w:proofErr w:type="spellEnd"/>
+      <w:r>
+        <w:rPr>
+          <w:rFonts w:ascii="Arial" w:eastAsia="Times New Roman" w:hAnsi="Arial" w:cs="Arial"/>
+          <w:color w:val="333333"/>
+          <w:sz w:val="21"/>
+          <w:szCs w:val="21"/>
+          <w:shd w:val="clear" w:color="auto" w:fill="FFFFFF"/>
+        </w:rPr>
+        <w:t xml:space="preserve"> $image</w:t>
+      </w:r>
+    </w:p>
+    <w:p>
+      <w:pPr>
+        <w:pStyle w:val="ListParagraph"/>
+        <w:ind w:left="1440"/>
+        <w:rPr>
+          <w:rFonts w:ascii="Arial" w:eastAsia="Times New Roman" w:hAnsi="Arial" w:cs="Arial"/>
+          <w:color w:val="333333"/>
+          <w:sz w:val="21"/>
+          <w:szCs w:val="21"/>
+          <w:shd w:val="clear" w:color="auto" w:fill="FFFFFF"/>
+        </w:rPr>
+      </w:pPr>
+    </w:p>
+    <w:p>
+      <w:proofErr w:type="spellStart"/>
+      <w:proofErr w:type="gramStart"/>
+      <w:r>
+        <w:t>docker</w:t>
+      </w:r>
+      <w:proofErr w:type="spellEnd"/>
+      <w:proofErr w:type="gramEnd"/>
+      <w:r>
+        <w:t xml:space="preserve"> build -t "</w:t>
       </w:r>
       <w:r>
         <w:t>dev-registry:</w:t>
       </w:r>
       <w:r>
-        <w:t>55000/man:l-build" .</w:t>
+        <w:t>55000/</w:t>
+      </w:r>
+      <w:proofErr w:type="spellStart"/>
+      <w:r>
+        <w:t>man:l-build</w:t>
+      </w:r>
+      <w:proofErr w:type="spellEnd"/>
+      <w:r>
+        <w:t>" .</w:t>
       </w:r>
     </w:p>
     <w:p>
       <w:pPr>
         <w:spacing w:after="0"/>
       </w:pPr>
-      <w:bookmarkStart w:id="15" w:name="_Toc36495109"/>
+      <w:bookmarkStart w:id="16" w:name="_Toc36495109"/>
       <w:r>
         <w:rPr>
           <w:rStyle w:val="Heading2Char"/>
         </w:rPr>
         <w:t>Copying files in and out of running Docker instance</w:t>
       </w:r>
-      <w:bookmarkEnd w:id="15"/>
+      <w:bookmarkEnd w:id="16"/>
       <w:r>
         <w:t xml:space="preserve">: </w:t>
       </w:r>
@@ -3898,6 +4672,7 @@
           <w:szCs w:val="20"/>
         </w:rPr>
       </w:pPr>
+      <w:proofErr w:type="spellStart"/>
       <w:r>
         <w:rPr>
           <w:rFonts w:ascii="Consolas" w:eastAsia="Times New Roman" w:hAnsi="Consolas" w:cs="Courier New"/>
@@ -3908,6 +4683,7 @@
         </w:rPr>
         <w:t>docker</w:t>
       </w:r>
+      <w:proofErr w:type="spellEnd"/>
       <w:r>
         <w:rPr>
           <w:rFonts w:ascii="Consolas" w:eastAsia="Times New Roman" w:hAnsi="Consolas" w:cs="Courier New"/>
@@ -3916,16 +4692,10 @@
           <w:sz w:val="20"/>
           <w:szCs w:val="20"/>
         </w:rPr>
-        <w:t xml:space="preserve"> cp foo.txt mycontainer:/foo.txt</w:t>
-      </w:r>
-    </w:p>
-    <w:p>
-      <w:pPr>
-        <w:pStyle w:val="ListParagraph"/>
-        <w:numPr>
-          <w:ilvl w:val="0"/>
-          <w:numId w:val="7"/>
-        </w:numPr>
+        <w:t xml:space="preserve"> </w:t>
+      </w:r>
+      <w:proofErr w:type="spellStart"/>
+      <w:r>
         <w:rPr>
           <w:rFonts w:ascii="Consolas" w:eastAsia="Times New Roman" w:hAnsi="Consolas" w:cs="Courier New"/>
           <w:color w:val="000000"/>
@@ -3933,7 +4703,9 @@
           <w:sz w:val="20"/>
           <w:szCs w:val="20"/>
         </w:rPr>
-      </w:pPr>
+        <w:t>cp</w:t>
+      </w:r>
+      <w:proofErr w:type="spellEnd"/>
       <w:r>
         <w:rPr>
           <w:rFonts w:ascii="Consolas" w:eastAsia="Times New Roman" w:hAnsi="Consolas" w:cs="Courier New"/>
@@ -3942,7 +4714,111 @@
           <w:sz w:val="20"/>
           <w:szCs w:val="20"/>
         </w:rPr>
-        <w:t>docker cp mycontainer:/foo.txt foo.txt</w:t>
+        <w:t xml:space="preserve"> foo.txt </w:t>
+      </w:r>
+      <w:proofErr w:type="spellStart"/>
+      <w:r>
+        <w:rPr>
+          <w:rFonts w:ascii="Consolas" w:eastAsia="Times New Roman" w:hAnsi="Consolas" w:cs="Courier New"/>
+          <w:color w:val="000000"/>
+          <w:spacing w:val="-1"/>
+          <w:sz w:val="20"/>
+          <w:szCs w:val="20"/>
+        </w:rPr>
+        <w:t>mycontainer</w:t>
+      </w:r>
+      <w:proofErr w:type="spellEnd"/>
+      <w:r>
+        <w:rPr>
+          <w:rFonts w:ascii="Consolas" w:eastAsia="Times New Roman" w:hAnsi="Consolas" w:cs="Courier New"/>
+          <w:color w:val="000000"/>
+          <w:spacing w:val="-1"/>
+          <w:sz w:val="20"/>
+          <w:szCs w:val="20"/>
+        </w:rPr>
+        <w:t>:/foo.txt</w:t>
+      </w:r>
+    </w:p>
+    <w:p>
+      <w:pPr>
+        <w:pStyle w:val="ListParagraph"/>
+        <w:numPr>
+          <w:ilvl w:val="0"/>
+          <w:numId w:val="7"/>
+        </w:numPr>
+        <w:rPr>
+          <w:rFonts w:ascii="Consolas" w:eastAsia="Times New Roman" w:hAnsi="Consolas" w:cs="Courier New"/>
+          <w:color w:val="000000"/>
+          <w:spacing w:val="-1"/>
+          <w:sz w:val="20"/>
+          <w:szCs w:val="20"/>
+        </w:rPr>
+      </w:pPr>
+      <w:proofErr w:type="spellStart"/>
+      <w:r>
+        <w:rPr>
+          <w:rFonts w:ascii="Consolas" w:eastAsia="Times New Roman" w:hAnsi="Consolas" w:cs="Courier New"/>
+          <w:color w:val="000000"/>
+          <w:spacing w:val="-1"/>
+          <w:sz w:val="20"/>
+          <w:szCs w:val="20"/>
+        </w:rPr>
+        <w:t>docker</w:t>
+      </w:r>
+      <w:proofErr w:type="spellEnd"/>
+      <w:r>
+        <w:rPr>
+          <w:rFonts w:ascii="Consolas" w:eastAsia="Times New Roman" w:hAnsi="Consolas" w:cs="Courier New"/>
+          <w:color w:val="000000"/>
+          <w:spacing w:val="-1"/>
+          <w:sz w:val="20"/>
+          <w:szCs w:val="20"/>
+        </w:rPr>
+        <w:t xml:space="preserve"> </w:t>
+      </w:r>
+      <w:proofErr w:type="spellStart"/>
+      <w:r>
+        <w:rPr>
+          <w:rFonts w:ascii="Consolas" w:eastAsia="Times New Roman" w:hAnsi="Consolas" w:cs="Courier New"/>
+          <w:color w:val="000000"/>
+          <w:spacing w:val="-1"/>
+          <w:sz w:val="20"/>
+          <w:szCs w:val="20"/>
+        </w:rPr>
+        <w:t>cp</w:t>
+      </w:r>
+      <w:proofErr w:type="spellEnd"/>
+      <w:r>
+        <w:rPr>
+          <w:rFonts w:ascii="Consolas" w:eastAsia="Times New Roman" w:hAnsi="Consolas" w:cs="Courier New"/>
+          <w:color w:val="000000"/>
+          <w:spacing w:val="-1"/>
+          <w:sz w:val="20"/>
+          <w:szCs w:val="20"/>
+        </w:rPr>
+        <w:t xml:space="preserve"> </w:t>
+      </w:r>
+      <w:proofErr w:type="spellStart"/>
+      <w:r>
+        <w:rPr>
+          <w:rFonts w:ascii="Consolas" w:eastAsia="Times New Roman" w:hAnsi="Consolas" w:cs="Courier New"/>
+          <w:color w:val="000000"/>
+          <w:spacing w:val="-1"/>
+          <w:sz w:val="20"/>
+          <w:szCs w:val="20"/>
+        </w:rPr>
+        <w:t>mycontainer</w:t>
+      </w:r>
+      <w:proofErr w:type="spellEnd"/>
+      <w:r>
+        <w:rPr>
+          <w:rFonts w:ascii="Consolas" w:eastAsia="Times New Roman" w:hAnsi="Consolas" w:cs="Courier New"/>
+          <w:color w:val="000000"/>
+          <w:spacing w:val="-1"/>
+          <w:sz w:val="20"/>
+          <w:szCs w:val="20"/>
+        </w:rPr>
+        <w:t>:/foo.txt foo.txt</w:t>
       </w:r>
     </w:p>
     <w:p>
@@ -3958,14 +4834,14 @@
           <w:b/>
         </w:rPr>
       </w:pPr>
-      <w:bookmarkStart w:id="16" w:name="_Toc36495110"/>
+      <w:bookmarkStart w:id="17" w:name="_Toc36495110"/>
       <w:r>
         <w:rPr>
           <w:rStyle w:val="Heading1Char"/>
         </w:rPr>
         <w:t>Docker CLI Notes</w:t>
       </w:r>
-      <w:bookmarkEnd w:id="16"/>
+      <w:bookmarkEnd w:id="17"/>
       <w:r>
         <w:rPr>
           <w:b/>
@@ -3979,21 +4855,28 @@
           <w:rStyle w:val="Heading2Char"/>
         </w:rPr>
       </w:pPr>
-      <w:bookmarkStart w:id="17" w:name="_Toc36495111"/>
+      <w:bookmarkStart w:id="18" w:name="_Toc36495111"/>
       <w:r>
         <w:rPr>
           <w:rStyle w:val="Heading2Char"/>
         </w:rPr>
         <w:t>Docker – Show Images</w:t>
       </w:r>
-      <w:bookmarkEnd w:id="17"/>
+      <w:bookmarkEnd w:id="18"/>
     </w:p>
     <w:p>
       <w:pPr>
         <w:ind w:left="720"/>
       </w:pPr>
-      <w:r>
-        <w:t xml:space="preserve">docker image ls </w:t>
+      <w:proofErr w:type="spellStart"/>
+      <w:proofErr w:type="gramStart"/>
+      <w:r>
+        <w:t>docker</w:t>
+      </w:r>
+      <w:proofErr w:type="spellEnd"/>
+      <w:proofErr w:type="gramEnd"/>
+      <w:r>
+        <w:t xml:space="preserve"> image ls </w:t>
       </w:r>
       <w:r>
         <w:tab/>
@@ -4006,21 +4889,36 @@
           <w:rStyle w:val="Heading2Char"/>
         </w:rPr>
       </w:pPr>
-      <w:bookmarkStart w:id="18" w:name="_Toc36495112"/>
+      <w:bookmarkStart w:id="19" w:name="_Toc36495112"/>
       <w:r>
         <w:rPr>
           <w:rStyle w:val="Heading2Char"/>
         </w:rPr>
         <w:t>Docker – Show Running Instances</w:t>
       </w:r>
-      <w:bookmarkEnd w:id="18"/>
+      <w:bookmarkEnd w:id="19"/>
     </w:p>
     <w:p>
       <w:pPr>
         <w:ind w:left="720"/>
       </w:pPr>
-      <w:r>
-        <w:t xml:space="preserve">docker ps </w:t>
+      <w:proofErr w:type="spellStart"/>
+      <w:proofErr w:type="gramStart"/>
+      <w:r>
+        <w:t>docker</w:t>
+      </w:r>
+      <w:proofErr w:type="spellEnd"/>
+      <w:proofErr w:type="gramEnd"/>
+      <w:r>
+        <w:t xml:space="preserve"> </w:t>
+      </w:r>
+      <w:proofErr w:type="spellStart"/>
+      <w:r>
+        <w:t>ps</w:t>
+      </w:r>
+      <w:proofErr w:type="spellEnd"/>
+      <w:r>
+        <w:t xml:space="preserve"> </w:t>
       </w:r>
       <w:r>
         <w:tab/>
@@ -4031,7 +4929,7 @@
       </w:r>
     </w:p>
     <w:p>
-      <w:bookmarkStart w:id="19" w:name="_Toc36495113"/>
+      <w:bookmarkStart w:id="20" w:name="_Toc36495113"/>
       <w:r>
         <w:rPr>
           <w:rStyle w:val="Heading2Char"/>
@@ -4044,7 +4942,7 @@
         </w:rPr>
         <w:t>Saving Disk Space</w:t>
       </w:r>
-      <w:bookmarkEnd w:id="19"/>
+      <w:bookmarkEnd w:id="20"/>
       <w:r>
         <w:t>:</w:t>
       </w:r>
@@ -4053,14 +4951,38 @@
       <w:pPr>
         <w:ind w:firstLine="720"/>
       </w:pPr>
-      <w:r>
-        <w:t>docker image prune</w:t>
+      <w:proofErr w:type="spellStart"/>
+      <w:proofErr w:type="gramStart"/>
+      <w:r>
+        <w:t>docker</w:t>
+      </w:r>
+      <w:proofErr w:type="spellEnd"/>
+      <w:proofErr w:type="gramEnd"/>
+      <w:r>
+        <w:t xml:space="preserve"> image prune</w:t>
       </w:r>
     </w:p>
     <w:p>
       <w:r>
         <w:tab/>
-        <w:t>docker rm IMAGE_SHA</w:t>
+      </w:r>
+      <w:proofErr w:type="spellStart"/>
+      <w:proofErr w:type="gramStart"/>
+      <w:r>
+        <w:t>docker</w:t>
+      </w:r>
+      <w:proofErr w:type="spellEnd"/>
+      <w:proofErr w:type="gramEnd"/>
+      <w:r>
+        <w:t xml:space="preserve"> </w:t>
+      </w:r>
+      <w:proofErr w:type="spellStart"/>
+      <w:r>
+        <w:t>rm</w:t>
+      </w:r>
+      <w:proofErr w:type="spellEnd"/>
+      <w:r>
+        <w:t xml:space="preserve"> IMAGE_SHA</w:t>
       </w:r>
     </w:p>
     <w:p>
@@ -4079,7 +5001,15 @@
         <w:ind w:firstLine="720"/>
       </w:pPr>
       <w:r>
-        <w:t>Create Docker file, running it with a tag (“Testing” below), list files to inform/customize dockerignore:</w:t>
+        <w:t xml:space="preserve">Create Docker file, running it with a tag (“Testing” below), list files to inform/customize </w:t>
+      </w:r>
+      <w:proofErr w:type="spellStart"/>
+      <w:r>
+        <w:t>dockerignore</w:t>
+      </w:r>
+      <w:proofErr w:type="spellEnd"/>
+      <w:r>
+        <w:t>:</w:t>
       </w:r>
     </w:p>
     <w:p>
@@ -4102,8 +5032,19 @@
           <w:szCs w:val="21"/>
         </w:rPr>
         <w:lastRenderedPageBreak/>
-        <w:t># RUN ls -alR</w:t>
-      </w:r>
+        <w:t># RUN ls -</w:t>
+      </w:r>
+      <w:proofErr w:type="spellStart"/>
+      <w:r>
+        <w:rPr>
+          <w:rFonts w:ascii="Consolas" w:eastAsia="Times New Roman" w:hAnsi="Consolas" w:cs="Times New Roman"/>
+          <w:color w:val="6A9955"/>
+          <w:sz w:val="21"/>
+          <w:szCs w:val="21"/>
+        </w:rPr>
+        <w:t>alR</w:t>
+      </w:r>
+      <w:proofErr w:type="spellEnd"/>
     </w:p>
     <w:p>
       <w:pPr>
@@ -4124,8 +5065,39 @@
           <w:sz w:val="21"/>
           <w:szCs w:val="21"/>
         </w:rPr>
-        <w:t># &gt; docker build .</w:t>
-      </w:r>
+        <w:t># &gt; </w:t>
+      </w:r>
+      <w:proofErr w:type="spellStart"/>
+      <w:r>
+        <w:rPr>
+          <w:rFonts w:ascii="Consolas" w:eastAsia="Times New Roman" w:hAnsi="Consolas" w:cs="Times New Roman"/>
+          <w:color w:val="6A9955"/>
+          <w:sz w:val="21"/>
+          <w:szCs w:val="21"/>
+        </w:rPr>
+        <w:t>docker</w:t>
+      </w:r>
+      <w:proofErr w:type="spellEnd"/>
+      <w:r>
+        <w:rPr>
+          <w:rFonts w:ascii="Consolas" w:eastAsia="Times New Roman" w:hAnsi="Consolas" w:cs="Times New Roman"/>
+          <w:color w:val="6A9955"/>
+          <w:sz w:val="21"/>
+          <w:szCs w:val="21"/>
+        </w:rPr>
+        <w:t> </w:t>
+      </w:r>
+      <w:proofErr w:type="gramStart"/>
+      <w:r>
+        <w:rPr>
+          <w:rFonts w:ascii="Consolas" w:eastAsia="Times New Roman" w:hAnsi="Consolas" w:cs="Times New Roman"/>
+          <w:color w:val="6A9955"/>
+          <w:sz w:val="21"/>
+          <w:szCs w:val="21"/>
+        </w:rPr>
+        <w:t>build .</w:t>
+      </w:r>
+      <w:proofErr w:type="gramEnd"/>
     </w:p>
     <w:p>
       <w:pPr>
@@ -4190,8 +5162,39 @@
           <w:sz w:val="21"/>
           <w:szCs w:val="21"/>
         </w:rPr>
-        <w:t># &gt; docker build -t testing .</w:t>
-      </w:r>
+        <w:t># &gt; </w:t>
+      </w:r>
+      <w:proofErr w:type="spellStart"/>
+      <w:r>
+        <w:rPr>
+          <w:rFonts w:ascii="Consolas" w:eastAsia="Times New Roman" w:hAnsi="Consolas" w:cs="Times New Roman"/>
+          <w:color w:val="6A9955"/>
+          <w:sz w:val="21"/>
+          <w:szCs w:val="21"/>
+        </w:rPr>
+        <w:t>docker</w:t>
+      </w:r>
+      <w:proofErr w:type="spellEnd"/>
+      <w:r>
+        <w:rPr>
+          <w:rFonts w:ascii="Consolas" w:eastAsia="Times New Roman" w:hAnsi="Consolas" w:cs="Times New Roman"/>
+          <w:color w:val="6A9955"/>
+          <w:sz w:val="21"/>
+          <w:szCs w:val="21"/>
+        </w:rPr>
+        <w:t> build -t </w:t>
+      </w:r>
+      <w:proofErr w:type="gramStart"/>
+      <w:r>
+        <w:rPr>
+          <w:rFonts w:ascii="Consolas" w:eastAsia="Times New Roman" w:hAnsi="Consolas" w:cs="Times New Roman"/>
+          <w:color w:val="6A9955"/>
+          <w:sz w:val="21"/>
+          <w:szCs w:val="21"/>
+        </w:rPr>
+        <w:t>testing .</w:t>
+      </w:r>
+      <w:proofErr w:type="gramEnd"/>
     </w:p>
     <w:p>
       <w:pPr>
@@ -4212,8 +5215,59 @@
           <w:sz w:val="21"/>
           <w:szCs w:val="21"/>
         </w:rPr>
-        <w:t># &gt; docker run --rm testing ls -alR</w:t>
-      </w:r>
+        <w:t># &gt; </w:t>
+      </w:r>
+      <w:proofErr w:type="spellStart"/>
+      <w:r>
+        <w:rPr>
+          <w:rFonts w:ascii="Consolas" w:eastAsia="Times New Roman" w:hAnsi="Consolas" w:cs="Times New Roman"/>
+          <w:color w:val="6A9955"/>
+          <w:sz w:val="21"/>
+          <w:szCs w:val="21"/>
+        </w:rPr>
+        <w:t>docker</w:t>
+      </w:r>
+      <w:proofErr w:type="spellEnd"/>
+      <w:r>
+        <w:rPr>
+          <w:rFonts w:ascii="Consolas" w:eastAsia="Times New Roman" w:hAnsi="Consolas" w:cs="Times New Roman"/>
+          <w:color w:val="6A9955"/>
+          <w:sz w:val="21"/>
+          <w:szCs w:val="21"/>
+        </w:rPr>
+        <w:t> run --</w:t>
+      </w:r>
+      <w:proofErr w:type="spellStart"/>
+      <w:r>
+        <w:rPr>
+          <w:rFonts w:ascii="Consolas" w:eastAsia="Times New Roman" w:hAnsi="Consolas" w:cs="Times New Roman"/>
+          <w:color w:val="6A9955"/>
+          <w:sz w:val="21"/>
+          <w:szCs w:val="21"/>
+        </w:rPr>
+        <w:t>rm</w:t>
+      </w:r>
+      <w:proofErr w:type="spellEnd"/>
+      <w:r>
+        <w:rPr>
+          <w:rFonts w:ascii="Consolas" w:eastAsia="Times New Roman" w:hAnsi="Consolas" w:cs="Times New Roman"/>
+          <w:color w:val="6A9955"/>
+          <w:sz w:val="21"/>
+          <w:szCs w:val="21"/>
+        </w:rPr>
+        <w:t> testing ls -</w:t>
+      </w:r>
+      <w:proofErr w:type="spellStart"/>
+      <w:r>
+        <w:rPr>
+          <w:rFonts w:ascii="Consolas" w:eastAsia="Times New Roman" w:hAnsi="Consolas" w:cs="Times New Roman"/>
+          <w:color w:val="6A9955"/>
+          <w:sz w:val="21"/>
+          <w:szCs w:val="21"/>
+        </w:rPr>
+        <w:t>alR</w:t>
+      </w:r>
+      <w:proofErr w:type="spellEnd"/>
     </w:p>
     <w:p>
       <w:pPr>
@@ -4221,10 +5275,26 @@
       </w:pPr>
       <w:r>
         <w:br/>
-        <w:t>Running Docker file from local machine: d</w:t>
-      </w:r>
-      <w:r>
-        <w:t>ocker run --rm -it -p 8080:80 testing</w:t>
+        <w:t xml:space="preserve">Running Docker file from local machine: </w:t>
+      </w:r>
+      <w:proofErr w:type="spellStart"/>
+      <w:r>
+        <w:t>d</w:t>
+      </w:r>
+      <w:r>
+        <w:t>ocker</w:t>
+      </w:r>
+      <w:proofErr w:type="spellEnd"/>
+      <w:r>
+        <w:t xml:space="preserve"> run --</w:t>
+      </w:r>
+      <w:proofErr w:type="spellStart"/>
+      <w:r>
+        <w:t>rm</w:t>
+      </w:r>
+      <w:proofErr w:type="spellEnd"/>
+      <w:r>
+        <w:t xml:space="preserve"> -it -p 8080:80 testing</w:t>
       </w:r>
     </w:p>
     <w:p>
@@ -4241,19 +5311,37 @@
         <w:ind w:left="720"/>
       </w:pPr>
       <w:r>
-        <w:t xml:space="preserve">Running Docker file from remote machine: docker run </w:t>
+        <w:t xml:space="preserve">Running Docker file from remote machine: </w:t>
+      </w:r>
+      <w:proofErr w:type="spellStart"/>
+      <w:r>
+        <w:t>docker</w:t>
+      </w:r>
+      <w:proofErr w:type="spellEnd"/>
+      <w:r>
+        <w:t xml:space="preserve"> run </w:t>
       </w:r>
       <w:r>
         <w:t>--</w:t>
       </w:r>
-      <w:r>
-        <w:t xml:space="preserve">rm –it </w:t>
+      <w:proofErr w:type="spellStart"/>
+      <w:r>
+        <w:t>rm</w:t>
+      </w:r>
+      <w:proofErr w:type="spellEnd"/>
+      <w:r>
+        <w:t xml:space="preserve"> –it </w:t>
       </w:r>
       <w:r>
         <w:t>–p 8080:80 my-registry</w:t>
       </w:r>
-      <w:r>
-        <w:t>:55000/get:ci-9</w:t>
+      <w:proofErr w:type="gramStart"/>
+      <w:r>
+        <w:t>:55000</w:t>
+      </w:r>
+      <w:proofErr w:type="gramEnd"/>
+      <w:r>
+        <w:t>/get:ci-9</w:t>
       </w:r>
     </w:p>
     <w:p>
@@ -4272,14 +5360,46 @@
           <w:i/>
           <w:sz w:val="20"/>
         </w:rPr>
-        <w:t>Note: be sure remote machine has registered unsecure registries with Docker Deamon.</w:t>
-      </w:r>
+        <w:t xml:space="preserve">Note: be sure remote machine has registered unsecure registries with Docker </w:t>
+      </w:r>
+      <w:proofErr w:type="spellStart"/>
       <w:r>
         <w:rPr>
           <w:i/>
           <w:sz w:val="20"/>
         </w:rPr>
-        <w:t xml:space="preserve"> Additionally, my-registry need be mapped within the DNS.</w:t>
+        <w:t>Deamon</w:t>
+      </w:r>
+      <w:proofErr w:type="spellEnd"/>
+      <w:r>
+        <w:rPr>
+          <w:i/>
+          <w:sz w:val="20"/>
+        </w:rPr>
+        <w:t>.</w:t>
+      </w:r>
+      <w:r>
+        <w:rPr>
+          <w:i/>
+          <w:sz w:val="20"/>
+        </w:rPr>
+        <w:t xml:space="preserve"> Additionally, my-registry </w:t>
+      </w:r>
+      <w:proofErr w:type="gramStart"/>
+      <w:r>
+        <w:rPr>
+          <w:i/>
+          <w:sz w:val="20"/>
+        </w:rPr>
+        <w:t>need be mapped</w:t>
+      </w:r>
+      <w:proofErr w:type="gramEnd"/>
+      <w:r>
+        <w:rPr>
+          <w:i/>
+          <w:sz w:val="20"/>
+        </w:rPr>
+        <w:t xml:space="preserve"> within the DNS.</w:t>
       </w:r>
     </w:p>
     <w:p/>
@@ -4293,14 +5413,36 @@
         <w:rPr>
           <w:rStyle w:val="Heading2Char"/>
         </w:rPr>
-        <w:t>Ensure proper cleanup after exit of docker-compose image</w:t>
-      </w:r>
+        <w:t xml:space="preserve">Ensure proper cleanup after exit of </w:t>
+      </w:r>
+      <w:proofErr w:type="spellStart"/>
       <w:r>
         <w:rPr>
           <w:rStyle w:val="Heading2Char"/>
         </w:rPr>
-        <w:t xml:space="preserve"> and that Image is rebuilt</w:t>
-      </w:r>
+        <w:t>docker</w:t>
+      </w:r>
+      <w:proofErr w:type="spellEnd"/>
+      <w:r>
+        <w:rPr>
+          <w:rStyle w:val="Heading2Char"/>
+        </w:rPr>
+        <w:t>-compose image</w:t>
+      </w:r>
+      <w:r>
+        <w:rPr>
+          <w:rStyle w:val="Heading2Char"/>
+        </w:rPr>
+        <w:t xml:space="preserve"> and that Image </w:t>
+      </w:r>
+      <w:proofErr w:type="gramStart"/>
+      <w:r>
+        <w:rPr>
+          <w:rStyle w:val="Heading2Char"/>
+        </w:rPr>
+        <w:t>is rebuilt</w:t>
+      </w:r>
+      <w:proofErr w:type="gramEnd"/>
     </w:p>
     <w:p>
       <w:r>
@@ -4317,8 +5459,6 @@
       </w:r>
     </w:p>
     <w:p>
-      <w:bookmarkStart w:id="20" w:name="_GoBack"/>
-      <w:bookmarkEnd w:id="20"/>
       <w:r>
         <w:t>Docker-compose down</w:t>
       </w:r>
@@ -4338,13 +5478,41 @@
       </w:r>
     </w:p>
     <w:p>
-      <w:r>
-        <w:t>docker run –rm –it –entrypoint=bash localhost:55000/gen:integration-10</w:t>
-      </w:r>
-    </w:p>
-    <w:p>
-      <w:r>
-        <w:t>root@hast:/integration# ls -al</w:t>
+      <w:proofErr w:type="spellStart"/>
+      <w:proofErr w:type="gramStart"/>
+      <w:r>
+        <w:t>docker</w:t>
+      </w:r>
+      <w:proofErr w:type="spellEnd"/>
+      <w:proofErr w:type="gramEnd"/>
+      <w:r>
+        <w:t xml:space="preserve"> run –</w:t>
+      </w:r>
+      <w:proofErr w:type="spellStart"/>
+      <w:r>
+        <w:t>rm</w:t>
+      </w:r>
+      <w:proofErr w:type="spellEnd"/>
+      <w:r>
+        <w:t xml:space="preserve"> –it –</w:t>
+      </w:r>
+      <w:proofErr w:type="spellStart"/>
+      <w:r>
+        <w:t>entrypoint</w:t>
+      </w:r>
+      <w:proofErr w:type="spellEnd"/>
+      <w:r>
+        <w:t>=bash localhost:55000/gen:integration-10</w:t>
+      </w:r>
+    </w:p>
+    <w:p>
+      <w:proofErr w:type="spellStart"/>
+      <w:r>
+        <w:t>root@hast</w:t>
+      </w:r>
+      <w:proofErr w:type="spellEnd"/>
+      <w:r>
+        <w:t>:/integration# ls -al</w:t>
       </w:r>
     </w:p>
     <w:p/>
@@ -4405,8 +5573,9 @@
           <w:sz w:val="18"/>
           <w:szCs w:val="18"/>
         </w:rPr>
-        <w:t>Test connection failed in Secure_Coding_GSSP / Dot_NET</w:t>
-      </w:r>
+        <w:t>Test connection failed in </w:t>
+      </w:r>
+      <w:proofErr w:type="spellStart"/>
       <w:r>
         <w:rPr>
           <w:rFonts w:ascii="Consolas" w:eastAsia="Times New Roman" w:hAnsi="Consolas" w:cs="Segoe UI"/>
@@ -4414,6 +5583,36 @@
           <w:sz w:val="18"/>
           <w:szCs w:val="18"/>
         </w:rPr>
+        <w:t>Secure_Coding_GSSP</w:t>
+      </w:r>
+      <w:proofErr w:type="spellEnd"/>
+      <w:r>
+        <w:rPr>
+          <w:rFonts w:ascii="Consolas" w:eastAsia="Times New Roman" w:hAnsi="Consolas" w:cs="Segoe UI"/>
+          <w:color w:val="1F2326"/>
+          <w:sz w:val="18"/>
+          <w:szCs w:val="18"/>
+        </w:rPr>
+        <w:t> / </w:t>
+      </w:r>
+      <w:proofErr w:type="spellStart"/>
+      <w:r>
+        <w:rPr>
+          <w:rFonts w:ascii="Consolas" w:eastAsia="Times New Roman" w:hAnsi="Consolas" w:cs="Segoe UI"/>
+          <w:color w:val="1F2326"/>
+          <w:sz w:val="18"/>
+          <w:szCs w:val="18"/>
+        </w:rPr>
+        <w:t>Dot_NET</w:t>
+      </w:r>
+      <w:proofErr w:type="spellEnd"/>
+      <w:r>
+        <w:rPr>
+          <w:rFonts w:ascii="Consolas" w:eastAsia="Times New Roman" w:hAnsi="Consolas" w:cs="Segoe UI"/>
+          <w:color w:val="1F2326"/>
+          <w:sz w:val="18"/>
+          <w:szCs w:val="18"/>
+        </w:rPr>
         <w:br/>
         <w:t>List remote refs failed: javax.net.ssl.SSLHandshakeException: sun.security.validator.ValidatorException: PKIX path building failed: sun.security.provider.certpath.SunCertPathBuilderException: unable to find valid certification path to requested target</w:t>
       </w:r>
@@ -4441,8 +5640,13 @@
         </w:numPr>
       </w:pPr>
       <w:r>
-        <w:t>Workaround: Disable Git</w:t>
-      </w:r>
+        <w:t xml:space="preserve">Workaround: Disable </w:t>
+      </w:r>
+      <w:proofErr w:type="spellStart"/>
+      <w:r>
+        <w:t>Git</w:t>
+      </w:r>
+      <w:proofErr w:type="spellEnd"/>
       <w:r>
         <w:t xml:space="preserve"> </w:t>
       </w:r>
@@ -4481,6 +5685,8 @@
           <w:szCs w:val="21"/>
         </w:rPr>
       </w:pPr>
+      <w:proofErr w:type="spellStart"/>
+      <w:proofErr w:type="gramStart"/>
       <w:r>
         <w:rPr>
           <w:i/>
@@ -4488,6 +5694,8 @@
         </w:rPr>
         <w:t>git</w:t>
       </w:r>
+      <w:proofErr w:type="spellEnd"/>
+      <w:proofErr w:type="gramEnd"/>
       <w:r>
         <w:rPr>
           <w:rFonts w:ascii="Consolas" w:eastAsia="Times New Roman" w:hAnsi="Consolas" w:cs="Courier New"/>
@@ -4496,7 +5704,51 @@
           <w:sz w:val="20"/>
           <w:szCs w:val="20"/>
         </w:rPr>
-        <w:t xml:space="preserve"> config --global http.sslVerify </w:t>
+        <w:t xml:space="preserve"> </w:t>
+      </w:r>
+      <w:proofErr w:type="spellStart"/>
+      <w:r>
+        <w:rPr>
+          <w:rFonts w:ascii="Consolas" w:eastAsia="Times New Roman" w:hAnsi="Consolas" w:cs="Courier New"/>
+          <w:color w:val="000000"/>
+          <w:spacing w:val="-1"/>
+          <w:sz w:val="20"/>
+          <w:szCs w:val="20"/>
+        </w:rPr>
+        <w:t>config</w:t>
+      </w:r>
+      <w:proofErr w:type="spellEnd"/>
+      <w:r>
+        <w:rPr>
+          <w:rFonts w:ascii="Consolas" w:eastAsia="Times New Roman" w:hAnsi="Consolas" w:cs="Courier New"/>
+          <w:color w:val="000000"/>
+          <w:spacing w:val="-1"/>
+          <w:sz w:val="20"/>
+          <w:szCs w:val="20"/>
+        </w:rPr>
+        <w:t xml:space="preserve"> --global </w:t>
+      </w:r>
+      <w:proofErr w:type="spellStart"/>
+      <w:r>
+        <w:rPr>
+          <w:rFonts w:ascii="Consolas" w:eastAsia="Times New Roman" w:hAnsi="Consolas" w:cs="Courier New"/>
+          <w:color w:val="000000"/>
+          <w:spacing w:val="-1"/>
+          <w:sz w:val="20"/>
+          <w:szCs w:val="20"/>
+        </w:rPr>
+        <w:t>http.sslVerify</w:t>
+      </w:r>
+      <w:proofErr w:type="spellEnd"/>
+      <w:r>
+        <w:rPr>
+          <w:rFonts w:ascii="Consolas" w:eastAsia="Times New Roman" w:hAnsi="Consolas" w:cs="Courier New"/>
+          <w:color w:val="000000"/>
+          <w:spacing w:val="-1"/>
+          <w:sz w:val="20"/>
+          <w:szCs w:val="20"/>
+        </w:rPr>
+        <w:t xml:space="preserve"> </w:t>
       </w:r>
       <w:r>
         <w:rPr>
@@ -4564,6 +5816,7 @@
         </w:rPr>
         <w:t>Set </w:t>
       </w:r>
+      <w:proofErr w:type="spellStart"/>
       <w:r>
         <w:rPr>
           <w:rFonts w:ascii="Consolas" w:eastAsia="Times New Roman" w:hAnsi="Consolas" w:cs="Courier New"/>
@@ -4574,6 +5827,7 @@
         </w:rPr>
         <w:t>git</w:t>
       </w:r>
+      <w:proofErr w:type="spellEnd"/>
       <w:r>
         <w:rPr>
           <w:rFonts w:ascii="inherit" w:eastAsia="Times New Roman" w:hAnsi="inherit" w:cs="Arial"/>
@@ -4583,6 +5837,7 @@
         </w:rPr>
         <w:t> to trust this certificate using </w:t>
       </w:r>
+      <w:proofErr w:type="spellStart"/>
       <w:r>
         <w:rPr>
           <w:rFonts w:ascii="Consolas" w:eastAsia="Times New Roman" w:hAnsi="Consolas" w:cs="Courier New"/>
@@ -4593,6 +5848,7 @@
         </w:rPr>
         <w:t>http.sslCAInfo</w:t>
       </w:r>
+      <w:proofErr w:type="spellEnd"/>
       <w:r>
         <w:rPr>
           <w:rFonts w:ascii="inherit" w:eastAsia="Times New Roman" w:hAnsi="inherit" w:cs="Arial"/>
@@ -4620,6 +5876,7 @@
           <w:szCs w:val="21"/>
         </w:rPr>
       </w:pPr>
+      <w:proofErr w:type="spellStart"/>
       <w:r>
         <w:rPr>
           <w:rStyle w:val="HTMLCode"/>
@@ -4627,15 +5884,90 @@
           <w:color w:val="BFBFBF" w:themeColor="background1" w:themeShade="BF"/>
           <w:spacing w:val="-1"/>
         </w:rPr>
-        <w:t xml:space="preserve">git config --system http.sslCAPath </w:t>
-      </w:r>
-      <w:r>
-        <w:rPr>
+        <w:t>git</w:t>
+      </w:r>
+      <w:proofErr w:type="spellEnd"/>
+      <w:r>
+        <w:rPr>
+          <w:rStyle w:val="HTMLCode"/>
           <w:rFonts w:ascii="Consolas" w:hAnsi="Consolas"/>
           <w:color w:val="BFBFBF" w:themeColor="background1" w:themeShade="BF"/>
-        </w:rPr>
-        <w:t>/git-certs/SonoBitBucketCA.pem</w:t>
-      </w:r>
+          <w:spacing w:val="-1"/>
+        </w:rPr>
+        <w:t xml:space="preserve"> </w:t>
+      </w:r>
+      <w:proofErr w:type="spellStart"/>
+      <w:r>
+        <w:rPr>
+          <w:rStyle w:val="HTMLCode"/>
+          <w:rFonts w:ascii="Consolas" w:hAnsi="Consolas"/>
+          <w:color w:val="BFBFBF" w:themeColor="background1" w:themeShade="BF"/>
+          <w:spacing w:val="-1"/>
+        </w:rPr>
+        <w:t>config</w:t>
+      </w:r>
+      <w:proofErr w:type="spellEnd"/>
+      <w:r>
+        <w:rPr>
+          <w:rStyle w:val="HTMLCode"/>
+          <w:rFonts w:ascii="Consolas" w:hAnsi="Consolas"/>
+          <w:color w:val="BFBFBF" w:themeColor="background1" w:themeShade="BF"/>
+          <w:spacing w:val="-1"/>
+        </w:rPr>
+        <w:t xml:space="preserve"> --system </w:t>
+      </w:r>
+      <w:proofErr w:type="spellStart"/>
+      <w:r>
+        <w:rPr>
+          <w:rStyle w:val="HTMLCode"/>
+          <w:rFonts w:ascii="Consolas" w:hAnsi="Consolas"/>
+          <w:color w:val="BFBFBF" w:themeColor="background1" w:themeShade="BF"/>
+          <w:spacing w:val="-1"/>
+        </w:rPr>
+        <w:t>http.sslCAPath</w:t>
+      </w:r>
+      <w:proofErr w:type="spellEnd"/>
+      <w:r>
+        <w:rPr>
+          <w:rStyle w:val="HTMLCode"/>
+          <w:rFonts w:ascii="Consolas" w:hAnsi="Consolas"/>
+          <w:color w:val="BFBFBF" w:themeColor="background1" w:themeShade="BF"/>
+          <w:spacing w:val="-1"/>
+        </w:rPr>
+        <w:t xml:space="preserve"> </w:t>
+      </w:r>
+      <w:r>
+        <w:rPr>
+          <w:rFonts w:ascii="Consolas" w:hAnsi="Consolas"/>
+          <w:color w:val="BFBFBF" w:themeColor="background1" w:themeShade="BF"/>
+        </w:rPr>
+        <w:t>/</w:t>
+      </w:r>
+      <w:proofErr w:type="spellStart"/>
+      <w:r>
+        <w:rPr>
+          <w:rFonts w:ascii="Consolas" w:hAnsi="Consolas"/>
+          <w:color w:val="BFBFBF" w:themeColor="background1" w:themeShade="BF"/>
+        </w:rPr>
+        <w:t>git</w:t>
+      </w:r>
+      <w:proofErr w:type="spellEnd"/>
+      <w:r>
+        <w:rPr>
+          <w:rFonts w:ascii="Consolas" w:hAnsi="Consolas"/>
+          <w:color w:val="BFBFBF" w:themeColor="background1" w:themeShade="BF"/>
+        </w:rPr>
+        <w:t>-certs/</w:t>
+      </w:r>
+      <w:proofErr w:type="spellStart"/>
+      <w:r>
+        <w:rPr>
+          <w:rFonts w:ascii="Consolas" w:hAnsi="Consolas"/>
+          <w:color w:val="BFBFBF" w:themeColor="background1" w:themeShade="BF"/>
+        </w:rPr>
+        <w:t>SonoBitBucketCA.pem</w:t>
+      </w:r>
+      <w:proofErr w:type="spellEnd"/>
     </w:p>
     <w:p>
       <w:pPr>
@@ -4654,6 +5986,7 @@
           <w:szCs w:val="21"/>
         </w:rPr>
       </w:pPr>
+      <w:proofErr w:type="spellStart"/>
       <w:r>
         <w:rPr>
           <w:rStyle w:val="HTMLCode"/>
@@ -4661,7 +5994,57 @@
           <w:color w:val="BFBFBF" w:themeColor="background1" w:themeShade="BF"/>
           <w:spacing w:val="-1"/>
         </w:rPr>
-        <w:t xml:space="preserve">git config --system credential.manager </w:t>
+        <w:t>git</w:t>
+      </w:r>
+      <w:proofErr w:type="spellEnd"/>
+      <w:r>
+        <w:rPr>
+          <w:rStyle w:val="HTMLCode"/>
+          <w:rFonts w:ascii="Consolas" w:hAnsi="Consolas"/>
+          <w:color w:val="BFBFBF" w:themeColor="background1" w:themeShade="BF"/>
+          <w:spacing w:val="-1"/>
+        </w:rPr>
+        <w:t xml:space="preserve"> </w:t>
+      </w:r>
+      <w:proofErr w:type="spellStart"/>
+      <w:r>
+        <w:rPr>
+          <w:rStyle w:val="HTMLCode"/>
+          <w:rFonts w:ascii="Consolas" w:hAnsi="Consolas"/>
+          <w:color w:val="BFBFBF" w:themeColor="background1" w:themeShade="BF"/>
+          <w:spacing w:val="-1"/>
+        </w:rPr>
+        <w:t>config</w:t>
+      </w:r>
+      <w:proofErr w:type="spellEnd"/>
+      <w:r>
+        <w:rPr>
+          <w:rStyle w:val="HTMLCode"/>
+          <w:rFonts w:ascii="Consolas" w:hAnsi="Consolas"/>
+          <w:color w:val="BFBFBF" w:themeColor="background1" w:themeShade="BF"/>
+          <w:spacing w:val="-1"/>
+        </w:rPr>
+        <w:t xml:space="preserve"> --system </w:t>
+      </w:r>
+      <w:proofErr w:type="spellStart"/>
+      <w:r>
+        <w:rPr>
+          <w:rStyle w:val="HTMLCode"/>
+          <w:rFonts w:ascii="Consolas" w:hAnsi="Consolas"/>
+          <w:color w:val="BFBFBF" w:themeColor="background1" w:themeShade="BF"/>
+          <w:spacing w:val="-1"/>
+        </w:rPr>
+        <w:t>credential.manager</w:t>
+      </w:r>
+      <w:proofErr w:type="spellEnd"/>
+      <w:r>
+        <w:rPr>
+          <w:rStyle w:val="HTMLCode"/>
+          <w:rFonts w:ascii="Consolas" w:hAnsi="Consolas"/>
+          <w:color w:val="BFBFBF" w:themeColor="background1" w:themeShade="BF"/>
+          <w:spacing w:val="-1"/>
+        </w:rPr>
+        <w:t xml:space="preserve"> </w:t>
       </w:r>
       <w:r>
         <w:rPr>
@@ -4688,6 +6071,7 @@
           <w:szCs w:val="21"/>
         </w:rPr>
       </w:pPr>
+      <w:proofErr w:type="spellStart"/>
       <w:r>
         <w:rPr>
           <w:rStyle w:val="HTMLCode"/>
@@ -4695,20 +6079,75 @@
           <w:color w:val="BFBFBF" w:themeColor="background1" w:themeShade="BF"/>
           <w:spacing w:val="-1"/>
         </w:rPr>
-        <w:t xml:space="preserve">git config --system credential.modalprompt </w:t>
-      </w:r>
-      <w:r>
-        <w:rPr>
+        <w:t>git</w:t>
+      </w:r>
+      <w:proofErr w:type="spellEnd"/>
+      <w:r>
+        <w:rPr>
+          <w:rStyle w:val="HTMLCode"/>
           <w:rFonts w:ascii="Consolas" w:hAnsi="Consolas"/>
           <w:color w:val="BFBFBF" w:themeColor="background1" w:themeShade="BF"/>
+          <w:spacing w:val="-1"/>
+        </w:rPr>
+        <w:t xml:space="preserve"> </w:t>
+      </w:r>
+      <w:proofErr w:type="spellStart"/>
+      <w:r>
+        <w:rPr>
+          <w:rStyle w:val="HTMLCode"/>
+          <w:rFonts w:ascii="Consolas" w:hAnsi="Consolas"/>
+          <w:color w:val="BFBFBF" w:themeColor="background1" w:themeShade="BF"/>
+          <w:spacing w:val="-1"/>
+        </w:rPr>
+        <w:t>config</w:t>
+      </w:r>
+      <w:proofErr w:type="spellEnd"/>
+      <w:r>
+        <w:rPr>
+          <w:rStyle w:val="HTMLCode"/>
+          <w:rFonts w:ascii="Consolas" w:hAnsi="Consolas"/>
+          <w:color w:val="BFBFBF" w:themeColor="background1" w:themeShade="BF"/>
+          <w:spacing w:val="-1"/>
+        </w:rPr>
+        <w:t xml:space="preserve"> --system </w:t>
+      </w:r>
+      <w:proofErr w:type="spellStart"/>
+      <w:r>
+        <w:rPr>
+          <w:rStyle w:val="HTMLCode"/>
+          <w:rFonts w:ascii="Consolas" w:hAnsi="Consolas"/>
+          <w:color w:val="BFBFBF" w:themeColor="background1" w:themeShade="BF"/>
+          <w:spacing w:val="-1"/>
+        </w:rPr>
+        <w:t>credential.modalprompt</w:t>
+      </w:r>
+      <w:proofErr w:type="spellEnd"/>
+      <w:r>
+        <w:rPr>
+          <w:rStyle w:val="HTMLCode"/>
+          <w:rFonts w:ascii="Consolas" w:hAnsi="Consolas"/>
+          <w:color w:val="BFBFBF" w:themeColor="background1" w:themeShade="BF"/>
+          <w:spacing w:val="-1"/>
+        </w:rPr>
+        <w:t xml:space="preserve"> </w:t>
+      </w:r>
+      <w:r>
+        <w:rPr>
+          <w:rFonts w:ascii="Consolas" w:hAnsi="Consolas"/>
+          <w:color w:val="BFBFBF" w:themeColor="background1" w:themeShade="BF"/>
         </w:rPr>
         <w:t>true</w:t>
       </w:r>
     </w:p>
     <w:p>
       <w:r>
-        <w:t>SOURCES:</w:t>
-      </w:r>
+        <w:t>SOURCES</w:t>
+      </w:r>
+      <w:proofErr w:type="gramStart"/>
+      <w:r>
+        <w:t>:</w:t>
+      </w:r>
+      <w:proofErr w:type="gramEnd"/>
       <w:r>
         <w:br/>
       </w:r>
@@ -4774,21 +6213,35 @@
       <w:pPr>
         <w:pStyle w:val="NoSpacing"/>
       </w:pPr>
-      <w:r>
-        <w:t xml:space="preserve">docker pull </w:t>
-      </w:r>
+      <w:proofErr w:type="spellStart"/>
+      <w:proofErr w:type="gramStart"/>
+      <w:r>
+        <w:t>docker</w:t>
+      </w:r>
+      <w:proofErr w:type="spellEnd"/>
+      <w:proofErr w:type="gramEnd"/>
+      <w:r>
+        <w:t xml:space="preserve"> pull </w:t>
+      </w:r>
+      <w:proofErr w:type="spellStart"/>
       <w:r>
         <w:t>j</w:t>
       </w:r>
       <w:r>
-        <w:t>enkins/</w:t>
-      </w:r>
+        <w:t>enkins</w:t>
+      </w:r>
+      <w:proofErr w:type="spellEnd"/>
+      <w:r>
+        <w:t>/</w:t>
+      </w:r>
+      <w:proofErr w:type="spellStart"/>
       <w:r>
         <w:t>j</w:t>
       </w:r>
       <w:r>
         <w:t>enkins:lts</w:t>
       </w:r>
+      <w:proofErr w:type="spellEnd"/>
       <w:r>
         <w:br/>
       </w:r>
@@ -4799,7 +6252,15 @@
       </w:pPr>
       <w:r>
         <w:lastRenderedPageBreak/>
-        <w:t xml:space="preserve">                      port forward       slave port           image name                image source</w:t>
+        <w:t xml:space="preserve">                      </w:t>
+      </w:r>
+      <w:proofErr w:type="gramStart"/>
+      <w:r>
+        <w:t>port</w:t>
+      </w:r>
+      <w:proofErr w:type="gramEnd"/>
+      <w:r>
+        <w:t xml:space="preserve"> forward       slave port           image name                image source</w:t>
       </w:r>
     </w:p>
     <w:p>
@@ -4807,11 +6268,53 @@
         <w:pStyle w:val="NoSpacing"/>
       </w:pPr>
       <w:r>
-        <w:t xml:space="preserve">CLI Appraoch: </w:t>
-      </w:r>
-      <w:r>
-        <w:t>docker run –p 2119:8080 –p 50000:50000 –name jenkins-master jenkis/jenkisn/lst</w:t>
-      </w:r>
+        <w:t xml:space="preserve">CLI </w:t>
+      </w:r>
+      <w:proofErr w:type="spellStart"/>
+      <w:r>
+        <w:t>Appraoch</w:t>
+      </w:r>
+      <w:proofErr w:type="spellEnd"/>
+      <w:r>
+        <w:t xml:space="preserve">: </w:t>
+      </w:r>
+      <w:proofErr w:type="spellStart"/>
+      <w:r>
+        <w:t>docker</w:t>
+      </w:r>
+      <w:proofErr w:type="spellEnd"/>
+      <w:r>
+        <w:t xml:space="preserve"> run –p 2119:8080 –p 50000:50000 –name </w:t>
+      </w:r>
+      <w:proofErr w:type="spellStart"/>
+      <w:r>
+        <w:t>jenkins</w:t>
+      </w:r>
+      <w:proofErr w:type="spellEnd"/>
+      <w:r>
+        <w:t xml:space="preserve">-master </w:t>
+      </w:r>
+      <w:proofErr w:type="spellStart"/>
+      <w:r>
+        <w:t>jenkis</w:t>
+      </w:r>
+      <w:proofErr w:type="spellEnd"/>
+      <w:r>
+        <w:t>/</w:t>
+      </w:r>
+      <w:proofErr w:type="spellStart"/>
+      <w:r>
+        <w:t>jenkisn</w:t>
+      </w:r>
+      <w:proofErr w:type="spellEnd"/>
+      <w:r>
+        <w:t>/</w:t>
+      </w:r>
+      <w:proofErr w:type="spellStart"/>
+      <w:r>
+        <w:t>lst</w:t>
+      </w:r>
+      <w:proofErr w:type="spellEnd"/>
     </w:p>
     <w:p>
       <w:pPr>
@@ -4844,12 +6347,21 @@
           <w:sz w:val="18"/>
         </w:rPr>
       </w:pPr>
+      <w:proofErr w:type="gramStart"/>
       <w:r>
         <w:rPr>
           <w:i/>
           <w:sz w:val="18"/>
         </w:rPr>
-        <w:t>version: "3.7"</w:t>
+        <w:t>version</w:t>
+      </w:r>
+      <w:proofErr w:type="gramEnd"/>
+      <w:r>
+        <w:rPr>
+          <w:i/>
+          <w:sz w:val="18"/>
+        </w:rPr>
+        <w:t>: "3.7"</w:t>
       </w:r>
     </w:p>
     <w:p>
@@ -4861,12 +6373,21 @@
           <w:sz w:val="18"/>
         </w:rPr>
       </w:pPr>
+      <w:proofErr w:type="gramStart"/>
       <w:r>
         <w:rPr>
           <w:i/>
           <w:sz w:val="18"/>
         </w:rPr>
-        <w:t>services:</w:t>
+        <w:t>services</w:t>
+      </w:r>
+      <w:proofErr w:type="gramEnd"/>
+      <w:r>
+        <w:rPr>
+          <w:i/>
+          <w:sz w:val="18"/>
+        </w:rPr>
+        <w:t>:</w:t>
       </w:r>
     </w:p>
     <w:p>
@@ -4883,7 +6404,25 @@
           <w:i/>
           <w:sz w:val="18"/>
         </w:rPr>
-        <w:t xml:space="preserve">  jenkins:</w:t>
+        <w:t xml:space="preserve">  </w:t>
+      </w:r>
+      <w:proofErr w:type="spellStart"/>
+      <w:proofErr w:type="gramStart"/>
+      <w:r>
+        <w:rPr>
+          <w:i/>
+          <w:sz w:val="18"/>
+        </w:rPr>
+        <w:t>jenkins</w:t>
+      </w:r>
+      <w:proofErr w:type="spellEnd"/>
+      <w:proofErr w:type="gramEnd"/>
+      <w:r>
+        <w:rPr>
+          <w:i/>
+          <w:sz w:val="18"/>
+        </w:rPr>
+        <w:t>:</w:t>
       </w:r>
     </w:p>
     <w:p>
@@ -4917,8 +6456,49 @@
           <w:i/>
           <w:sz w:val="18"/>
         </w:rPr>
-        <w:t xml:space="preserve">    image: jenkins/jenkins:lts</w:t>
-      </w:r>
+        <w:t xml:space="preserve">    </w:t>
+      </w:r>
+      <w:proofErr w:type="gramStart"/>
+      <w:r>
+        <w:rPr>
+          <w:i/>
+          <w:sz w:val="18"/>
+        </w:rPr>
+        <w:t>image</w:t>
+      </w:r>
+      <w:proofErr w:type="gramEnd"/>
+      <w:r>
+        <w:rPr>
+          <w:i/>
+          <w:sz w:val="18"/>
+        </w:rPr>
+        <w:t xml:space="preserve">: </w:t>
+      </w:r>
+      <w:proofErr w:type="spellStart"/>
+      <w:r>
+        <w:rPr>
+          <w:i/>
+          <w:sz w:val="18"/>
+        </w:rPr>
+        <w:t>jenkins</w:t>
+      </w:r>
+      <w:proofErr w:type="spellEnd"/>
+      <w:r>
+        <w:rPr>
+          <w:i/>
+          <w:sz w:val="18"/>
+        </w:rPr>
+        <w:t>/</w:t>
+      </w:r>
+      <w:proofErr w:type="spellStart"/>
+      <w:r>
+        <w:rPr>
+          <w:i/>
+          <w:sz w:val="18"/>
+        </w:rPr>
+        <w:t>jenkins:lts</w:t>
+      </w:r>
+      <w:proofErr w:type="spellEnd"/>
     </w:p>
     <w:p>
       <w:pPr>
@@ -4934,7 +6514,39 @@
           <w:i/>
           <w:sz w:val="18"/>
         </w:rPr>
-        <w:t xml:space="preserve">    container_name: jenkins-master</w:t>
+        <w:t xml:space="preserve">    </w:t>
+      </w:r>
+      <w:proofErr w:type="spellStart"/>
+      <w:r>
+        <w:rPr>
+          <w:i/>
+          <w:sz w:val="18"/>
+        </w:rPr>
+        <w:t>container_name</w:t>
+      </w:r>
+      <w:proofErr w:type="spellEnd"/>
+      <w:r>
+        <w:rPr>
+          <w:i/>
+          <w:sz w:val="18"/>
+        </w:rPr>
+        <w:t xml:space="preserve">: </w:t>
+      </w:r>
+      <w:proofErr w:type="spellStart"/>
+      <w:r>
+        <w:rPr>
+          <w:i/>
+          <w:sz w:val="18"/>
+        </w:rPr>
+        <w:t>jenkins</w:t>
+      </w:r>
+      <w:proofErr w:type="spellEnd"/>
+      <w:r>
+        <w:rPr>
+          <w:i/>
+          <w:sz w:val="18"/>
+        </w:rPr>
+        <w:t>-master</w:t>
       </w:r>
     </w:p>
     <w:p>
@@ -4951,7 +6563,39 @@
           <w:i/>
           <w:sz w:val="18"/>
         </w:rPr>
-        <w:t xml:space="preserve">    user: jenkins    </w:t>
+        <w:t xml:space="preserve">    </w:t>
+      </w:r>
+      <w:proofErr w:type="gramStart"/>
+      <w:r>
+        <w:rPr>
+          <w:i/>
+          <w:sz w:val="18"/>
+        </w:rPr>
+        <w:t>user</w:t>
+      </w:r>
+      <w:proofErr w:type="gramEnd"/>
+      <w:r>
+        <w:rPr>
+          <w:i/>
+          <w:sz w:val="18"/>
+        </w:rPr>
+        <w:t xml:space="preserve">: </w:t>
+      </w:r>
+      <w:proofErr w:type="spellStart"/>
+      <w:r>
+        <w:rPr>
+          <w:i/>
+          <w:sz w:val="18"/>
+        </w:rPr>
+        <w:t>jenkins</w:t>
+      </w:r>
+      <w:proofErr w:type="spellEnd"/>
+      <w:r>
+        <w:rPr>
+          <w:i/>
+          <w:sz w:val="18"/>
+        </w:rPr>
+        <w:t xml:space="preserve">    </w:t>
       </w:r>
     </w:p>
     <w:p>
@@ -4968,7 +6612,23 @@
           <w:i/>
           <w:sz w:val="18"/>
         </w:rPr>
-        <w:t xml:space="preserve">    volumes:</w:t>
+        <w:t xml:space="preserve">    </w:t>
+      </w:r>
+      <w:proofErr w:type="gramStart"/>
+      <w:r>
+        <w:rPr>
+          <w:i/>
+          <w:sz w:val="18"/>
+        </w:rPr>
+        <w:t>volumes</w:t>
+      </w:r>
+      <w:proofErr w:type="gramEnd"/>
+      <w:r>
+        <w:rPr>
+          <w:i/>
+          <w:sz w:val="18"/>
+        </w:rPr>
+        <w:t>:</w:t>
       </w:r>
     </w:p>
     <w:p>
@@ -4985,8 +6645,49 @@
           <w:i/>
           <w:sz w:val="18"/>
         </w:rPr>
-        <w:t xml:space="preserve">      - ./data-jenkins:/var/jenkins_home</w:t>
-      </w:r>
+        <w:t xml:space="preserve">      - ./data-</w:t>
+      </w:r>
+      <w:proofErr w:type="spellStart"/>
+      <w:r>
+        <w:rPr>
+          <w:i/>
+          <w:sz w:val="18"/>
+        </w:rPr>
+        <w:t>jenkins</w:t>
+      </w:r>
+      <w:proofErr w:type="spellEnd"/>
+      <w:r>
+        <w:rPr>
+          <w:i/>
+          <w:sz w:val="18"/>
+        </w:rPr>
+        <w:t>:/</w:t>
+      </w:r>
+      <w:proofErr w:type="spellStart"/>
+      <w:r>
+        <w:rPr>
+          <w:i/>
+          <w:sz w:val="18"/>
+        </w:rPr>
+        <w:t>var</w:t>
+      </w:r>
+      <w:proofErr w:type="spellEnd"/>
+      <w:r>
+        <w:rPr>
+          <w:i/>
+          <w:sz w:val="18"/>
+        </w:rPr>
+        <w:t>/</w:t>
+      </w:r>
+      <w:proofErr w:type="spellStart"/>
+      <w:r>
+        <w:rPr>
+          <w:i/>
+          <w:sz w:val="18"/>
+        </w:rPr>
+        <w:t>jenkins_home</w:t>
+      </w:r>
+      <w:proofErr w:type="spellEnd"/>
     </w:p>
     <w:p>
       <w:pPr>
@@ -5002,8 +6703,65 @@
           <w:i/>
           <w:sz w:val="18"/>
         </w:rPr>
-        <w:t xml:space="preserve">      - /var/run/docker.sock:/var/run/docker.sock</w:t>
-      </w:r>
+        <w:t xml:space="preserve">      - /</w:t>
+      </w:r>
+      <w:proofErr w:type="spellStart"/>
+      <w:r>
+        <w:rPr>
+          <w:i/>
+          <w:sz w:val="18"/>
+        </w:rPr>
+        <w:t>var</w:t>
+      </w:r>
+      <w:proofErr w:type="spellEnd"/>
+      <w:r>
+        <w:rPr>
+          <w:i/>
+          <w:sz w:val="18"/>
+        </w:rPr>
+        <w:t>/run/</w:t>
+      </w:r>
+      <w:proofErr w:type="spellStart"/>
+      <w:r>
+        <w:rPr>
+          <w:i/>
+          <w:sz w:val="18"/>
+        </w:rPr>
+        <w:t>docker.sock</w:t>
+      </w:r>
+      <w:proofErr w:type="spellEnd"/>
+      <w:r>
+        <w:rPr>
+          <w:i/>
+          <w:sz w:val="18"/>
+        </w:rPr>
+        <w:t>:/</w:t>
+      </w:r>
+      <w:proofErr w:type="spellStart"/>
+      <w:r>
+        <w:rPr>
+          <w:i/>
+          <w:sz w:val="18"/>
+        </w:rPr>
+        <w:t>var</w:t>
+      </w:r>
+      <w:proofErr w:type="spellEnd"/>
+      <w:r>
+        <w:rPr>
+          <w:i/>
+          <w:sz w:val="18"/>
+        </w:rPr>
+        <w:t>/run/</w:t>
+      </w:r>
+      <w:proofErr w:type="spellStart"/>
+      <w:r>
+        <w:rPr>
+          <w:i/>
+          <w:sz w:val="18"/>
+        </w:rPr>
+        <w:t>docker.sock</w:t>
+      </w:r>
+      <w:proofErr w:type="spellEnd"/>
     </w:p>
     <w:p>
       <w:pPr>
@@ -5019,7 +6777,23 @@
           <w:i/>
           <w:sz w:val="18"/>
         </w:rPr>
-        <w:t xml:space="preserve">    environment:</w:t>
+        <w:t xml:space="preserve">    </w:t>
+      </w:r>
+      <w:proofErr w:type="gramStart"/>
+      <w:r>
+        <w:rPr>
+          <w:i/>
+          <w:sz w:val="18"/>
+        </w:rPr>
+        <w:t>environment</w:t>
+      </w:r>
+      <w:proofErr w:type="gramEnd"/>
+      <w:r>
+        <w:rPr>
+          <w:i/>
+          <w:sz w:val="18"/>
+        </w:rPr>
+        <w:t>:</w:t>
       </w:r>
     </w:p>
     <w:p>
@@ -5036,7 +6810,23 @@
           <w:i/>
           <w:sz w:val="18"/>
         </w:rPr>
-        <w:t xml:space="preserve">      JENKINS_HOST_HOME: "/data/jenkins"</w:t>
+        <w:t xml:space="preserve">      JENKINS_HOST_HOME: "/data/</w:t>
+      </w:r>
+      <w:proofErr w:type="spellStart"/>
+      <w:r>
+        <w:rPr>
+          <w:i/>
+          <w:sz w:val="18"/>
+        </w:rPr>
+        <w:t>jenkins</w:t>
+      </w:r>
+      <w:proofErr w:type="spellEnd"/>
+      <w:r>
+        <w:rPr>
+          <w:i/>
+          <w:sz w:val="18"/>
+        </w:rPr>
+        <w:t>"</w:t>
       </w:r>
     </w:p>
     <w:p>
@@ -5053,7 +6843,23 @@
           <w:i/>
           <w:sz w:val="18"/>
         </w:rPr>
-        <w:t xml:space="preserve">    ports:</w:t>
+        <w:t xml:space="preserve">    </w:t>
+      </w:r>
+      <w:proofErr w:type="gramStart"/>
+      <w:r>
+        <w:rPr>
+          <w:i/>
+          <w:sz w:val="18"/>
+        </w:rPr>
+        <w:t>ports</w:t>
+      </w:r>
+      <w:proofErr w:type="gramEnd"/>
+      <w:r>
+        <w:rPr>
+          <w:i/>
+          <w:sz w:val="18"/>
+        </w:rPr>
+        <w:t>:</w:t>
       </w:r>
     </w:p>
     <w:p>
@@ -5113,7 +6919,25 @@
         <w:pStyle w:val="NoSpacing"/>
       </w:pPr>
       <w:r>
-        <w:t>NOTE: There will be an admin password for intial setup. Its within the shell readout when running</w:t>
+        <w:t xml:space="preserve">NOTE: There will be an admin password for </w:t>
+      </w:r>
+      <w:proofErr w:type="spellStart"/>
+      <w:r>
+        <w:t>intial</w:t>
+      </w:r>
+      <w:proofErr w:type="spellEnd"/>
+      <w:r>
+        <w:t xml:space="preserve"> setup. </w:t>
+      </w:r>
+      <w:proofErr w:type="spellStart"/>
+      <w:proofErr w:type="gramStart"/>
+      <w:r>
+        <w:t>Its</w:t>
+      </w:r>
+      <w:proofErr w:type="spellEnd"/>
+      <w:proofErr w:type="gramEnd"/>
+      <w:r>
+        <w:t xml:space="preserve"> within the shell readout when running</w:t>
       </w:r>
       <w:r>
         <w:t xml:space="preserve"> the container. If you miss it. The passwords </w:t>
@@ -5131,10 +6955,34 @@
         <w:t xml:space="preserve">file structure at </w:t>
       </w:r>
       <w:r>
-        <w:t>/var/jenkins_h</w:t>
-      </w:r>
-      <w:r>
-        <w:t>ome/secrets/initialAdminPassword. To access the container structure:</w:t>
+        <w:t>/</w:t>
+      </w:r>
+      <w:proofErr w:type="spellStart"/>
+      <w:r>
+        <w:t>var</w:t>
+      </w:r>
+      <w:proofErr w:type="spellEnd"/>
+      <w:r>
+        <w:t>/</w:t>
+      </w:r>
+      <w:proofErr w:type="spellStart"/>
+      <w:r>
+        <w:t>jenkins_h</w:t>
+      </w:r>
+      <w:r>
+        <w:t>ome</w:t>
+      </w:r>
+      <w:proofErr w:type="spellEnd"/>
+      <w:r>
+        <w:t>/secrets/</w:t>
+      </w:r>
+      <w:proofErr w:type="spellStart"/>
+      <w:r>
+        <w:t>initialAdminPassword</w:t>
+      </w:r>
+      <w:proofErr w:type="spellEnd"/>
+      <w:r>
+        <w:t>. To access the container structure:</w:t>
       </w:r>
     </w:p>
     <w:p>
@@ -5148,8 +6996,13 @@
       <w:r>
         <w:br/>
       </w:r>
-      <w:r>
-        <w:t>docker exec –it Jenkins-master /bin/bash</w:t>
+      <w:proofErr w:type="spellStart"/>
+      <w:r>
+        <w:t>docker</w:t>
+      </w:r>
+      <w:proofErr w:type="spellEnd"/>
+      <w:r>
+        <w:t xml:space="preserve"> exec –it Jenkins-master /bin/bash</w:t>
       </w:r>
       <w:r>
         <w:t xml:space="preserve">   // exec into the container</w:t>
@@ -5160,8 +7013,13 @@
         <w:pStyle w:val="NoSpacing"/>
         <w:ind w:left="720"/>
       </w:pPr>
-      <w:r>
-        <w:t xml:space="preserve">cd /secrets </w:t>
+      <w:proofErr w:type="gramStart"/>
+      <w:r>
+        <w:t>cd</w:t>
+      </w:r>
+      <w:proofErr w:type="gramEnd"/>
+      <w:r>
+        <w:t xml:space="preserve"> /secrets </w:t>
       </w:r>
     </w:p>
     <w:p>
@@ -5169,8 +7027,21 @@
         <w:pStyle w:val="NoSpacing"/>
         <w:ind w:left="720"/>
       </w:pPr>
-      <w:r>
-        <w:t>cat initalAdminPasswd     // look at file contents to find password</w:t>
+      <w:proofErr w:type="gramStart"/>
+      <w:r>
+        <w:t>cat</w:t>
+      </w:r>
+      <w:proofErr w:type="gramEnd"/>
+      <w:r>
+        <w:t xml:space="preserve"> </w:t>
+      </w:r>
+      <w:proofErr w:type="spellStart"/>
+      <w:r>
+        <w:t>initalAdminPasswd</w:t>
+      </w:r>
+      <w:proofErr w:type="spellEnd"/>
+      <w:r>
+        <w:t xml:space="preserve">     // look at file contents to find password</w:t>
       </w:r>
     </w:p>
     <w:p>
@@ -5194,8 +7065,13 @@
         </w:r>
       </w:hyperlink>
       <w:r>
-        <w:t>, Enter the password from initialAdminPassword</w:t>
-      </w:r>
+        <w:t xml:space="preserve">, Enter the password from </w:t>
+      </w:r>
+      <w:proofErr w:type="spellStart"/>
+      <w:r>
+        <w:t>initialAdminPassword</w:t>
+      </w:r>
+      <w:proofErr w:type="spellEnd"/>
     </w:p>
     <w:p>
       <w:pPr>
@@ -5290,10 +7166,12 @@
           <w:numId w:val="12"/>
         </w:numPr>
       </w:pPr>
+      <w:proofErr w:type="spellStart"/>
       <w:r>
         <w:lastRenderedPageBreak/>
         <w:t>XUnit</w:t>
       </w:r>
+      <w:proofErr w:type="spellEnd"/>
     </w:p>
     <w:p>
       <w:pPr>
@@ -5315,8 +7193,13 @@
           <w:numId w:val="12"/>
         </w:numPr>
       </w:pPr>
-      <w:r>
-        <w:t>Git Parameter</w:t>
+      <w:proofErr w:type="spellStart"/>
+      <w:r>
+        <w:t>Git</w:t>
+      </w:r>
+      <w:proofErr w:type="spellEnd"/>
+      <w:r>
+        <w:t xml:space="preserve"> Parameter</w:t>
       </w:r>
     </w:p>
     <w:p>
@@ -5442,8 +7325,13 @@
         </w:numPr>
       </w:pPr>
       <w:r>
-        <w:t>Login as Adminsitrator</w:t>
-      </w:r>
+        <w:t xml:space="preserve">Login as </w:t>
+      </w:r>
+      <w:proofErr w:type="spellStart"/>
+      <w:r>
+        <w:t>Adminsitrator</w:t>
+      </w:r>
+      <w:proofErr w:type="spellEnd"/>
     </w:p>
     <w:p>
       <w:pPr>
@@ -5605,11 +7493,19 @@
           <w:b/>
         </w:rPr>
       </w:pPr>
+      <w:proofErr w:type="spellStart"/>
       <w:r>
         <w:rPr>
           <w:rStyle w:val="Heading1Char"/>
         </w:rPr>
-        <w:t>Dotnet FAQ / Notes</w:t>
+        <w:t>Dotnet</w:t>
+      </w:r>
+      <w:proofErr w:type="spellEnd"/>
+      <w:r>
+        <w:rPr>
+          <w:rStyle w:val="Heading1Char"/>
+        </w:rPr>
+        <w:t xml:space="preserve"> FAQ / Notes</w:t>
       </w:r>
       <w:bookmarkEnd w:id="22"/>
       <w:r>
@@ -5639,25 +7535,65 @@
       <w:pPr>
         <w:ind w:left="2160"/>
       </w:pPr>
-      <w:r>
-        <w:t>dotnet new xunit –o tests</w:t>
+      <w:proofErr w:type="spellStart"/>
+      <w:proofErr w:type="gramStart"/>
+      <w:r>
+        <w:t>dotnet</w:t>
+      </w:r>
+      <w:proofErr w:type="spellEnd"/>
+      <w:proofErr w:type="gramEnd"/>
+      <w:r>
+        <w:t xml:space="preserve"> new </w:t>
+      </w:r>
+      <w:proofErr w:type="spellStart"/>
+      <w:r>
+        <w:t>xunit</w:t>
+      </w:r>
+      <w:proofErr w:type="spellEnd"/>
+      <w:r>
+        <w:t xml:space="preserve"> –o tests</w:t>
       </w:r>
     </w:p>
     <w:p>
       <w:pPr>
         <w:ind w:left="2160"/>
       </w:pPr>
-      <w:r>
-        <w:t>cd tests</w:t>
+      <w:proofErr w:type="gramStart"/>
+      <w:r>
+        <w:t>cd</w:t>
+      </w:r>
+      <w:proofErr w:type="gramEnd"/>
+      <w:r>
+        <w:t xml:space="preserve"> tests</w:t>
       </w:r>
     </w:p>
     <w:p>
       <w:pPr>
         <w:ind w:left="2160"/>
       </w:pPr>
-      <w:r>
-        <w:t>dotnet add reference ../api/api.csproj</w:t>
-      </w:r>
+      <w:proofErr w:type="spellStart"/>
+      <w:proofErr w:type="gramStart"/>
+      <w:r>
+        <w:t>dotnet</w:t>
+      </w:r>
+      <w:proofErr w:type="spellEnd"/>
+      <w:proofErr w:type="gramEnd"/>
+      <w:r>
+        <w:t xml:space="preserve"> add reference ../</w:t>
+      </w:r>
+      <w:proofErr w:type="spellStart"/>
+      <w:r>
+        <w:t>api</w:t>
+      </w:r>
+      <w:proofErr w:type="spellEnd"/>
+      <w:r>
+        <w:t>/</w:t>
+      </w:r>
+      <w:proofErr w:type="spellStart"/>
+      <w:r>
+        <w:t>api.csproj</w:t>
+      </w:r>
+      <w:proofErr w:type="spellEnd"/>
     </w:p>
     <w:p>
       <w:pPr>
@@ -5673,15 +7609,31 @@
       </w:pPr>
       <w:r>
         <w:tab/>
-        <w:t>dotnet restore</w:t>
+      </w:r>
+      <w:proofErr w:type="spellStart"/>
+      <w:proofErr w:type="gramStart"/>
+      <w:r>
+        <w:t>dotnet</w:t>
+      </w:r>
+      <w:proofErr w:type="spellEnd"/>
+      <w:proofErr w:type="gramEnd"/>
+      <w:r>
+        <w:t xml:space="preserve"> restore</w:t>
       </w:r>
     </w:p>
     <w:p>
       <w:pPr>
         <w:ind w:left="1440" w:firstLine="720"/>
       </w:pPr>
-      <w:r>
-        <w:t>dotnet test</w:t>
+      <w:proofErr w:type="spellStart"/>
+      <w:proofErr w:type="gramStart"/>
+      <w:r>
+        <w:t>dotnet</w:t>
+      </w:r>
+      <w:proofErr w:type="spellEnd"/>
+      <w:proofErr w:type="gramEnd"/>
+      <w:r>
+        <w:t xml:space="preserve"> test</w:t>
       </w:r>
     </w:p>
     <w:p/>
@@ -5691,8 +7643,13 @@
     <w:p/>
     <w:p>
       <w:r>
-        <w:t>Docker-compose.yml</w:t>
-      </w:r>
+        <w:t>Docker-</w:t>
+      </w:r>
+      <w:proofErr w:type="spellStart"/>
+      <w:r>
+        <w:t>compose.yml</w:t>
+      </w:r>
+      <w:proofErr w:type="spellEnd"/>
     </w:p>
     <w:p>
       <w:pPr>
@@ -5716,8 +7673,21 @@
         </w:numPr>
       </w:pPr>
       <w:r>
-        <w:t>Create docker compose file docker-compose.yml</w:t>
-      </w:r>
+        <w:t xml:space="preserve">Create </w:t>
+      </w:r>
+      <w:proofErr w:type="spellStart"/>
+      <w:r>
+        <w:t>docker</w:t>
+      </w:r>
+      <w:proofErr w:type="spellEnd"/>
+      <w:r>
+        <w:t xml:space="preserve"> compose file </w:t>
+      </w:r>
+      <w:proofErr w:type="spellStart"/>
+      <w:r>
+        <w:t>docker-compose.yml</w:t>
+      </w:r>
+      <w:proofErr w:type="spellEnd"/>
     </w:p>
     <w:p>
       <w:pPr>
@@ -5728,7 +7698,15 @@
         </w:numPr>
       </w:pPr>
       <w:r>
-        <w:t>Determine docker engine versions\: Docker version</w:t>
+        <w:t xml:space="preserve">Determine </w:t>
+      </w:r>
+      <w:proofErr w:type="spellStart"/>
+      <w:r>
+        <w:t>docker</w:t>
+      </w:r>
+      <w:proofErr w:type="spellEnd"/>
+      <w:r>
+        <w:t xml:space="preserve"> engine versions\: Docker version</w:t>
       </w:r>
     </w:p>
     <w:p>
@@ -5768,8 +7746,13 @@
         <w:pStyle w:val="NoSpacing"/>
         <w:ind w:left="1440"/>
       </w:pPr>
-      <w:r>
-        <w:t>version: "3.7"</w:t>
+      <w:proofErr w:type="gramStart"/>
+      <w:r>
+        <w:t>version</w:t>
+      </w:r>
+      <w:proofErr w:type="gramEnd"/>
+      <w:r>
+        <w:t>: "3.7"</w:t>
       </w:r>
     </w:p>
     <w:p>
@@ -5796,8 +7779,13 @@
         <w:ind w:left="2880"/>
       </w:pPr>
       <w:r>
-        <w:t>Image: nginx</w:t>
-      </w:r>
+        <w:t xml:space="preserve">Image: </w:t>
+      </w:r>
+      <w:proofErr w:type="spellStart"/>
+      <w:r>
+        <w:t>nginx</w:t>
+      </w:r>
+      <w:proofErr w:type="spellEnd"/>
     </w:p>
     <w:p>
       <w:pPr>
@@ -5838,8 +7826,13 @@
         <w:ind w:left="2160" w:firstLine="720"/>
       </w:pPr>
       <w:r>
-        <w:t>Image: redis</w:t>
-      </w:r>
+        <w:t xml:space="preserve">Image: </w:t>
+      </w:r>
+      <w:proofErr w:type="spellStart"/>
+      <w:r>
+        <w:t>redis</w:t>
+      </w:r>
+      <w:proofErr w:type="spellEnd"/>
     </w:p>
     <w:p>
       <w:pPr>
@@ -5858,14 +7851,32 @@
         </w:numPr>
       </w:pPr>
       <w:r>
-        <w:t xml:space="preserve">Check the validity of docker-compose.yml: </w:t>
-      </w:r>
-      <w:r>
-        <w:t>docker-</w:t>
-      </w:r>
-      <w:r>
-        <w:t>compose config</w:t>
-      </w:r>
+        <w:t xml:space="preserve">Check the validity of </w:t>
+      </w:r>
+      <w:proofErr w:type="spellStart"/>
+      <w:r>
+        <w:t>docker-compose.yml</w:t>
+      </w:r>
+      <w:proofErr w:type="spellEnd"/>
+      <w:r>
+        <w:t xml:space="preserve">: </w:t>
+      </w:r>
+      <w:proofErr w:type="spellStart"/>
+      <w:r>
+        <w:t>docker</w:t>
+      </w:r>
+      <w:proofErr w:type="spellEnd"/>
+      <w:r>
+        <w:t>-</w:t>
+      </w:r>
+      <w:r>
+        <w:t xml:space="preserve">compose </w:t>
+      </w:r>
+      <w:proofErr w:type="spellStart"/>
+      <w:r>
+        <w:t>config</w:t>
+      </w:r>
+      <w:proofErr w:type="spellEnd"/>
     </w:p>
     <w:p>
       <w:pPr>
@@ -5906,8 +7917,13 @@
         </w:numPr>
       </w:pPr>
       <w:r>
-        <w:t>See running containers: Docker ps</w:t>
-      </w:r>
+        <w:t xml:space="preserve">See running containers: Docker </w:t>
+      </w:r>
+      <w:proofErr w:type="spellStart"/>
+      <w:r>
+        <w:t>ps</w:t>
+      </w:r>
+      <w:proofErr w:type="spellEnd"/>
     </w:p>
     <w:p/>
     <w:p>
@@ -5942,6 +7958,7 @@
           </w:rPr>
           <w:t xml:space="preserve"> </w:t>
         </w:r>
+        <w:proofErr w:type="spellStart"/>
         <w:r>
           <w:rPr>
             <w:rStyle w:val="Hyperlink"/>
@@ -5953,7 +7970,21 @@
             <w:u w:val="none"/>
             <w:shd w:val="clear" w:color="auto" w:fill="FFFFFF"/>
           </w:rPr>
-          <w:t>Client.Timeout exceeded while awaiting headers</w:t>
+          <w:t>Client.Timeout</w:t>
+        </w:r>
+        <w:proofErr w:type="spellEnd"/>
+        <w:r>
+          <w:rPr>
+            <w:rStyle w:val="Hyperlink"/>
+            <w:rFonts w:ascii="Segoe UI" w:hAnsi="Segoe UI" w:cs="Segoe UI"/>
+            <w:b/>
+            <w:bCs/>
+            <w:sz w:val="21"/>
+            <w:szCs w:val="21"/>
+            <w:u w:val="none"/>
+            <w:shd w:val="clear" w:color="auto" w:fill="FFFFFF"/>
+          </w:rPr>
+          <w:t xml:space="preserve"> exceeded while awaiting headers</w:t>
         </w:r>
       </w:hyperlink>
       <w:r>
@@ -5990,23 +8021,19 @@
           <w:sz w:val="21"/>
           <w:szCs w:val="21"/>
         </w:rPr>
-        <w:t>No need to modify Default Switch or DockerNAT via Hyper-V</w:t>
-      </w:r>
-    </w:p>
-    <w:p>
-      <w:pPr>
-        <w:pStyle w:val="NoSpacing"/>
-        <w:numPr>
-          <w:ilvl w:val="0"/>
-          <w:numId w:val="3"/>
-        </w:numPr>
+        <w:t xml:space="preserve">No need to modify Default Switch or </w:t>
+      </w:r>
+      <w:proofErr w:type="spellStart"/>
+      <w:r>
         <w:rPr>
           <w:rFonts w:ascii="Segoe UI" w:eastAsia="Times New Roman" w:hAnsi="Segoe UI" w:cs="Segoe UI"/>
           <w:color w:val="24292E"/>
           <w:sz w:val="21"/>
           <w:szCs w:val="21"/>
         </w:rPr>
-      </w:pPr>
+        <w:t>DockerNAT</w:t>
+      </w:r>
+      <w:proofErr w:type="spellEnd"/>
       <w:r>
         <w:rPr>
           <w:rFonts w:ascii="Segoe UI" w:eastAsia="Times New Roman" w:hAnsi="Segoe UI" w:cs="Segoe UI"/>
@@ -6014,17 +8041,23 @@
           <w:sz w:val="21"/>
           <w:szCs w:val="21"/>
         </w:rPr>
-        <w:t xml:space="preserve">In Hyper-V Manager: </w:t>
-      </w:r>
-      <w:r>
+        <w:t xml:space="preserve"> via Hyper-V</w:t>
+      </w:r>
+    </w:p>
+    <w:p>
+      <w:pPr>
+        <w:pStyle w:val="NoSpacing"/>
+        <w:numPr>
+          <w:ilvl w:val="0"/>
+          <w:numId w:val="3"/>
+        </w:numPr>
         <w:rPr>
           <w:rFonts w:ascii="Segoe UI" w:eastAsia="Times New Roman" w:hAnsi="Segoe UI" w:cs="Segoe UI"/>
           <w:color w:val="24292E"/>
           <w:sz w:val="21"/>
           <w:szCs w:val="21"/>
         </w:rPr>
-        <w:t>Cl</w:t>
-      </w:r>
+      </w:pPr>
       <w:r>
         <w:rPr>
           <w:rFonts w:ascii="Segoe UI" w:eastAsia="Times New Roman" w:hAnsi="Segoe UI" w:cs="Segoe UI"/>
@@ -6032,7 +8065,7 @@
           <w:sz w:val="21"/>
           <w:szCs w:val="21"/>
         </w:rPr>
-        <w:t xml:space="preserve">ick on MobyLinuxVM settings, ensure </w:t>
+        <w:t xml:space="preserve">In Hyper-V Manager: </w:t>
       </w:r>
       <w:r>
         <w:rPr>
@@ -6041,7 +8074,7 @@
           <w:sz w:val="21"/>
           <w:szCs w:val="21"/>
         </w:rPr>
-        <w:t xml:space="preserve">network adapter </w:t>
+        <w:t>Cl</w:t>
       </w:r>
       <w:r>
         <w:rPr>
@@ -6050,8 +8083,9 @@
           <w:sz w:val="21"/>
           <w:szCs w:val="21"/>
         </w:rPr>
-        <w:t>set to DockerNAT (should be default)</w:t>
-      </w:r>
+        <w:t xml:space="preserve">ick on </w:t>
+      </w:r>
+      <w:proofErr w:type="spellStart"/>
       <w:r>
         <w:rPr>
           <w:rFonts w:ascii="Segoe UI" w:eastAsia="Times New Roman" w:hAnsi="Segoe UI" w:cs="Segoe UI"/>
@@ -6059,23 +8093,18 @@
           <w:sz w:val="21"/>
           <w:szCs w:val="21"/>
         </w:rPr>
-        <w:t>.</w:t>
-      </w:r>
-    </w:p>
-    <w:p>
-      <w:pPr>
-        <w:pStyle w:val="NoSpacing"/>
-        <w:numPr>
-          <w:ilvl w:val="0"/>
-          <w:numId w:val="3"/>
-        </w:numPr>
+        <w:t>MobyLinuxVM</w:t>
+      </w:r>
+      <w:proofErr w:type="spellEnd"/>
+      <w:r>
         <w:rPr>
           <w:rFonts w:ascii="Segoe UI" w:eastAsia="Times New Roman" w:hAnsi="Segoe UI" w:cs="Segoe UI"/>
           <w:color w:val="24292E"/>
           <w:sz w:val="21"/>
           <w:szCs w:val="21"/>
         </w:rPr>
-      </w:pPr>
+        <w:t xml:space="preserve"> settings, ensure </w:t>
+      </w:r>
       <w:r>
         <w:rPr>
           <w:rFonts w:ascii="Segoe UI" w:eastAsia="Times New Roman" w:hAnsi="Segoe UI" w:cs="Segoe UI"/>
@@ -6083,7 +8112,89 @@
           <w:sz w:val="21"/>
           <w:szCs w:val="21"/>
         </w:rPr>
-        <w:t>Open your docker settings</w:t>
+        <w:t xml:space="preserve">network adapter </w:t>
+      </w:r>
+      <w:r>
+        <w:rPr>
+          <w:rFonts w:ascii="Segoe UI" w:eastAsia="Times New Roman" w:hAnsi="Segoe UI" w:cs="Segoe UI"/>
+          <w:color w:val="24292E"/>
+          <w:sz w:val="21"/>
+          <w:szCs w:val="21"/>
+        </w:rPr>
+        <w:t xml:space="preserve">set to </w:t>
+      </w:r>
+      <w:proofErr w:type="spellStart"/>
+      <w:r>
+        <w:rPr>
+          <w:rFonts w:ascii="Segoe UI" w:eastAsia="Times New Roman" w:hAnsi="Segoe UI" w:cs="Segoe UI"/>
+          <w:color w:val="24292E"/>
+          <w:sz w:val="21"/>
+          <w:szCs w:val="21"/>
+        </w:rPr>
+        <w:t>DockerNAT</w:t>
+      </w:r>
+      <w:proofErr w:type="spellEnd"/>
+      <w:r>
+        <w:rPr>
+          <w:rFonts w:ascii="Segoe UI" w:eastAsia="Times New Roman" w:hAnsi="Segoe UI" w:cs="Segoe UI"/>
+          <w:color w:val="24292E"/>
+          <w:sz w:val="21"/>
+          <w:szCs w:val="21"/>
+        </w:rPr>
+        <w:t xml:space="preserve"> (should be default)</w:t>
+      </w:r>
+      <w:r>
+        <w:rPr>
+          <w:rFonts w:ascii="Segoe UI" w:eastAsia="Times New Roman" w:hAnsi="Segoe UI" w:cs="Segoe UI"/>
+          <w:color w:val="24292E"/>
+          <w:sz w:val="21"/>
+          <w:szCs w:val="21"/>
+        </w:rPr>
+        <w:t>.</w:t>
+      </w:r>
+    </w:p>
+    <w:p>
+      <w:pPr>
+        <w:pStyle w:val="NoSpacing"/>
+        <w:numPr>
+          <w:ilvl w:val="0"/>
+          <w:numId w:val="3"/>
+        </w:numPr>
+        <w:rPr>
+          <w:rFonts w:ascii="Segoe UI" w:eastAsia="Times New Roman" w:hAnsi="Segoe UI" w:cs="Segoe UI"/>
+          <w:color w:val="24292E"/>
+          <w:sz w:val="21"/>
+          <w:szCs w:val="21"/>
+        </w:rPr>
+      </w:pPr>
+      <w:r>
+        <w:rPr>
+          <w:rFonts w:ascii="Segoe UI" w:eastAsia="Times New Roman" w:hAnsi="Segoe UI" w:cs="Segoe UI"/>
+          <w:color w:val="24292E"/>
+          <w:sz w:val="21"/>
+          <w:szCs w:val="21"/>
+        </w:rPr>
+        <w:t xml:space="preserve">Open your </w:t>
+      </w:r>
+      <w:proofErr w:type="spellStart"/>
+      <w:r>
+        <w:rPr>
+          <w:rFonts w:ascii="Segoe UI" w:eastAsia="Times New Roman" w:hAnsi="Segoe UI" w:cs="Segoe UI"/>
+          <w:color w:val="24292E"/>
+          <w:sz w:val="21"/>
+          <w:szCs w:val="21"/>
+        </w:rPr>
+        <w:t>docker</w:t>
+      </w:r>
+      <w:proofErr w:type="spellEnd"/>
+      <w:r>
+        <w:rPr>
+          <w:rFonts w:ascii="Segoe UI" w:eastAsia="Times New Roman" w:hAnsi="Segoe UI" w:cs="Segoe UI"/>
+          <w:color w:val="24292E"/>
+          <w:sz w:val="21"/>
+          <w:szCs w:val="21"/>
+        </w:rPr>
+        <w:t xml:space="preserve"> settings</w:t>
       </w:r>
       <w:r>
         <w:rPr>
@@ -6162,15 +8273,150 @@
     <w:p/>
     <w:p/>
     <w:p>
-      <w:r>
-        <w:t>GitLab Notes</w:t>
+      <w:proofErr w:type="spellStart"/>
+      <w:r>
+        <w:t>GitLab</w:t>
+      </w:r>
+      <w:proofErr w:type="spellEnd"/>
+      <w:r>
+        <w:t xml:space="preserve"> Notes</w:t>
       </w:r>
     </w:p>
     <w:p/>
     <w:p>
-      <w:r>
-        <w:t>docker run --detach --hostname gitlab.example.com --publish 443:443 --publish 80:80 --publish 22:22 --name gitlab --restart always --volume /srv/gitlab/config:/etc/gitlab --volume /srv/gitlab/logs:/var/log/gitlab --volume /srv/gitlab/data:/var/opt/gitlab   gitlab/gitlab-ce:latest</w:t>
-      </w:r>
+      <w:proofErr w:type="spellStart"/>
+      <w:r>
+        <w:t>docker</w:t>
+      </w:r>
+      <w:proofErr w:type="spellEnd"/>
+      <w:r>
+        <w:t xml:space="preserve"> run --detach --hostname gitlab.example.com --publish 443:443 --publish 80:80 --publish 22:22 --name </w:t>
+      </w:r>
+      <w:proofErr w:type="spellStart"/>
+      <w:r>
+        <w:t>gitlab</w:t>
+      </w:r>
+      <w:proofErr w:type="spellEnd"/>
+      <w:r>
+        <w:t xml:space="preserve"> --restart always --volume /</w:t>
+      </w:r>
+      <w:proofErr w:type="spellStart"/>
+      <w:r>
+        <w:t>srv</w:t>
+      </w:r>
+      <w:proofErr w:type="spellEnd"/>
+      <w:r>
+        <w:t>/</w:t>
+      </w:r>
+      <w:proofErr w:type="spellStart"/>
+      <w:r>
+        <w:t>gitlab</w:t>
+      </w:r>
+      <w:proofErr w:type="spellEnd"/>
+      <w:r>
+        <w:t>/</w:t>
+      </w:r>
+      <w:proofErr w:type="spellStart"/>
+      <w:r>
+        <w:t>config</w:t>
+      </w:r>
+      <w:proofErr w:type="spellEnd"/>
+      <w:r>
+        <w:t>:/</w:t>
+      </w:r>
+      <w:proofErr w:type="spellStart"/>
+      <w:r>
+        <w:t>etc</w:t>
+      </w:r>
+      <w:proofErr w:type="spellEnd"/>
+      <w:r>
+        <w:t>/</w:t>
+      </w:r>
+      <w:proofErr w:type="spellStart"/>
+      <w:r>
+        <w:t>gitlab</w:t>
+      </w:r>
+      <w:proofErr w:type="spellEnd"/>
+      <w:r>
+        <w:t xml:space="preserve"> --volume /</w:t>
+      </w:r>
+      <w:proofErr w:type="spellStart"/>
+      <w:r>
+        <w:t>srv</w:t>
+      </w:r>
+      <w:proofErr w:type="spellEnd"/>
+      <w:r>
+        <w:t>/</w:t>
+      </w:r>
+      <w:proofErr w:type="spellStart"/>
+      <w:r>
+        <w:t>gitlab</w:t>
+      </w:r>
+      <w:proofErr w:type="spellEnd"/>
+      <w:r>
+        <w:t>/logs:/</w:t>
+      </w:r>
+      <w:proofErr w:type="spellStart"/>
+      <w:r>
+        <w:t>var</w:t>
+      </w:r>
+      <w:proofErr w:type="spellEnd"/>
+      <w:r>
+        <w:t>/log/</w:t>
+      </w:r>
+      <w:proofErr w:type="spellStart"/>
+      <w:r>
+        <w:t>gitlab</w:t>
+      </w:r>
+      <w:proofErr w:type="spellEnd"/>
+      <w:r>
+        <w:t xml:space="preserve"> --volume /</w:t>
+      </w:r>
+      <w:proofErr w:type="spellStart"/>
+      <w:r>
+        <w:t>srv</w:t>
+      </w:r>
+      <w:proofErr w:type="spellEnd"/>
+      <w:r>
+        <w:t>/</w:t>
+      </w:r>
+      <w:proofErr w:type="spellStart"/>
+      <w:r>
+        <w:t>gitlab</w:t>
+      </w:r>
+      <w:proofErr w:type="spellEnd"/>
+      <w:r>
+        <w:t>/data:/</w:t>
+      </w:r>
+      <w:proofErr w:type="spellStart"/>
+      <w:r>
+        <w:t>var</w:t>
+      </w:r>
+      <w:proofErr w:type="spellEnd"/>
+      <w:r>
+        <w:t>/opt/</w:t>
+      </w:r>
+      <w:proofErr w:type="spellStart"/>
+      <w:r>
+        <w:t>gitlab</w:t>
+      </w:r>
+      <w:proofErr w:type="spellEnd"/>
+      <w:r>
+        <w:t xml:space="preserve">   </w:t>
+      </w:r>
+      <w:proofErr w:type="spellStart"/>
+      <w:r>
+        <w:t>gitlab</w:t>
+      </w:r>
+      <w:proofErr w:type="spellEnd"/>
+      <w:r>
+        <w:t>/</w:t>
+      </w:r>
+      <w:proofErr w:type="spellStart"/>
+      <w:r>
+        <w:t>gitlab-ce:latest</w:t>
+      </w:r>
+      <w:proofErr w:type="spellEnd"/>
     </w:p>
     <w:p/>
     <w:p/>
@@ -9225,7 +11471,7 @@
 </file>
 
 <file path=customXml/itemProps1.xml><?xml version="1.0" encoding="utf-8"?>
-<ds:datastoreItem xmlns:ds="http://schemas.openxmlformats.org/officeDocument/2006/customXml" ds:itemID="{61AF2D25-5CD8-4790-9FB3-AEA4267EFD96}">
+<ds:datastoreItem xmlns:ds="http://schemas.openxmlformats.org/officeDocument/2006/customXml" ds:itemID="{0BC4B9E5-8C6B-4A3A-B2AF-3DA6BB8C886F}">
   <ds:schemaRefs>
     <ds:schemaRef ds:uri="http://schemas.openxmlformats.org/officeDocument/2006/bibliography"/>
   </ds:schemaRefs>

</xml_diff>